<commit_message>
Fix Task 25- Student 2 – Suplementary II #33
Added new file
</commit_message>
<xml_diff>
--- a/reports/Student #2/D01/D01 - Student # 2 Planning and Progress Report.docx
+++ b/reports/Student #2/D01/D01 - Student # 2 Planning and Progress Report.docx
@@ -588,34 +588,14 @@
                 <w:sz w:val="24"/>
               </w:rPr>
             </w:pPr>
-            <w:proofErr w:type="spellStart"/>
             <w:r>
               <w:rPr>
                 <w:rFonts w:ascii="Arial" w:hAnsi="Arial"/>
                 <w:b/>
                 <w:sz w:val="24"/>
               </w:rPr>
-              <w:t>Practice</w:t>
-            </w:r>
-            <w:proofErr w:type="spellEnd"/>
-            <w:r>
-              <w:rPr>
-                <w:rFonts w:ascii="Arial" w:hAnsi="Arial"/>
-                <w:b/>
-                <w:sz w:val="24"/>
-              </w:rPr>
-              <w:t xml:space="preserve"> </w:t>
-            </w:r>
-            <w:proofErr w:type="spellStart"/>
-            <w:r>
-              <w:rPr>
-                <w:rFonts w:ascii="Arial" w:hAnsi="Arial"/>
-                <w:b/>
-                <w:sz w:val="24"/>
-              </w:rPr>
-              <w:t>Group</w:t>
-            </w:r>
-            <w:proofErr w:type="spellEnd"/>
+              <w:t>Practice Group</w:t>
+            </w:r>
             <w:r>
               <w:rPr>
                 <w:rFonts w:ascii="Arial" w:hAnsi="Arial"/>
@@ -670,7 +650,6 @@
                 <w:sz w:val="24"/>
               </w:rPr>
             </w:pPr>
-            <w:proofErr w:type="spellStart"/>
             <w:r>
               <w:rPr>
                 <w:rFonts w:ascii="Arial"/>
@@ -680,7 +659,6 @@
               </w:rPr>
               <w:t>Members</w:t>
             </w:r>
-            <w:proofErr w:type="spellEnd"/>
           </w:p>
         </w:tc>
         <w:tc>
@@ -1049,21 +1027,8 @@
             <w:pStyle w:val="TtuloTDC"/>
           </w:pPr>
           <w:r>
-            <w:t xml:space="preserve">Table </w:t>
+            <w:t>Table of contents</w:t>
           </w:r>
-          <w:proofErr w:type="spellStart"/>
-          <w:r>
-            <w:t>of</w:t>
-          </w:r>
-          <w:proofErr w:type="spellEnd"/>
-          <w:r>
-            <w:t xml:space="preserve"> </w:t>
-          </w:r>
-          <w:proofErr w:type="spellStart"/>
-          <w:r>
-            <w:t>contents</w:t>
-          </w:r>
-          <w:proofErr w:type="spellEnd"/>
         </w:p>
         <w:p>
           <w:pPr>
@@ -1426,7 +1391,7 @@
                 <w:noProof/>
                 <w:webHidden/>
               </w:rPr>
-              <w:t>7</w:t>
+              <w:t>10</w:t>
             </w:r>
             <w:r>
               <w:rPr>
@@ -1499,7 +1464,7 @@
                 <w:noProof/>
                 <w:webHidden/>
               </w:rPr>
-              <w:t>8</w:t>
+              <w:t>11</w:t>
             </w:r>
             <w:r>
               <w:rPr>
@@ -1540,12 +1505,10 @@
         <w:spacing w:after="120"/>
       </w:pPr>
       <w:bookmarkStart w:id="2" w:name="_Toc190949146"/>
-      <w:proofErr w:type="spellStart"/>
       <w:r>
         <w:lastRenderedPageBreak/>
         <w:t>Revision</w:t>
       </w:r>
-      <w:proofErr w:type="spellEnd"/>
       <w:r>
         <w:t xml:space="preserve"> Table</w:t>
       </w:r>
@@ -1858,376 +1821,17 @@
         <w:lastRenderedPageBreak/>
         <w:t xml:space="preserve">Executive </w:t>
       </w:r>
-      <w:proofErr w:type="spellStart"/>
       <w:r>
         <w:t>summary</w:t>
       </w:r>
       <w:bookmarkEnd w:id="5"/>
-      <w:proofErr w:type="spellEnd"/>
     </w:p>
     <w:p>
       <w:pPr>
         <w:jc w:val="both"/>
       </w:pPr>
-      <w:proofErr w:type="spellStart"/>
-      <w:r>
-        <w:t>This</w:t>
-      </w:r>
-      <w:proofErr w:type="spellEnd"/>
-      <w:r>
-        <w:t xml:space="preserve"> </w:t>
-      </w:r>
-      <w:proofErr w:type="spellStart"/>
-      <w:r>
-        <w:t>report</w:t>
-      </w:r>
-      <w:proofErr w:type="spellEnd"/>
-      <w:r>
-        <w:t xml:space="preserve"> </w:t>
-      </w:r>
-      <w:proofErr w:type="spellStart"/>
-      <w:r>
-        <w:t>provides</w:t>
-      </w:r>
-      <w:proofErr w:type="spellEnd"/>
-      <w:r>
-        <w:t xml:space="preserve"> a retrospective </w:t>
-      </w:r>
-      <w:proofErr w:type="spellStart"/>
-      <w:r>
-        <w:t>account</w:t>
-      </w:r>
-      <w:proofErr w:type="spellEnd"/>
-      <w:r>
-        <w:t xml:space="preserve"> </w:t>
-      </w:r>
-      <w:proofErr w:type="spellStart"/>
-      <w:r>
-        <w:t>of</w:t>
-      </w:r>
-      <w:proofErr w:type="spellEnd"/>
-      <w:r>
-        <w:t xml:space="preserve"> </w:t>
-      </w:r>
-      <w:proofErr w:type="spellStart"/>
-      <w:r>
-        <w:t>the</w:t>
-      </w:r>
-      <w:proofErr w:type="spellEnd"/>
-      <w:r>
-        <w:t xml:space="preserve"> </w:t>
-      </w:r>
-      <w:proofErr w:type="spellStart"/>
-      <w:r>
-        <w:t>project's</w:t>
-      </w:r>
-      <w:proofErr w:type="spellEnd"/>
-      <w:r>
-        <w:t xml:space="preserve"> </w:t>
-      </w:r>
-      <w:proofErr w:type="spellStart"/>
-      <w:r>
-        <w:t>planning</w:t>
-      </w:r>
-      <w:proofErr w:type="spellEnd"/>
-      <w:r>
-        <w:t xml:space="preserve"> and </w:t>
-      </w:r>
-      <w:proofErr w:type="spellStart"/>
-      <w:r>
-        <w:t>progress</w:t>
-      </w:r>
-      <w:proofErr w:type="spellEnd"/>
-      <w:r>
-        <w:t xml:space="preserve">. </w:t>
-      </w:r>
-      <w:proofErr w:type="spellStart"/>
-      <w:r>
-        <w:t>While</w:t>
-      </w:r>
-      <w:proofErr w:type="spellEnd"/>
-      <w:r>
-        <w:t xml:space="preserve"> </w:t>
-      </w:r>
-      <w:proofErr w:type="spellStart"/>
-      <w:r>
-        <w:t>all</w:t>
-      </w:r>
-      <w:proofErr w:type="spellEnd"/>
-      <w:r>
-        <w:t xml:space="preserve"> </w:t>
-      </w:r>
-      <w:proofErr w:type="spellStart"/>
-      <w:r>
-        <w:t>necessary</w:t>
-      </w:r>
-      <w:proofErr w:type="spellEnd"/>
-      <w:r>
-        <w:t xml:space="preserve"> </w:t>
-      </w:r>
-      <w:proofErr w:type="spellStart"/>
-      <w:r>
-        <w:t>components</w:t>
-      </w:r>
-      <w:proofErr w:type="spellEnd"/>
-      <w:r>
-        <w:t xml:space="preserve"> </w:t>
-      </w:r>
-      <w:proofErr w:type="spellStart"/>
-      <w:r>
-        <w:t>have</w:t>
-      </w:r>
-      <w:proofErr w:type="spellEnd"/>
-      <w:r>
-        <w:t xml:space="preserve"> </w:t>
-      </w:r>
-      <w:proofErr w:type="spellStart"/>
-      <w:r>
-        <w:t>been</w:t>
-      </w:r>
-      <w:proofErr w:type="spellEnd"/>
-      <w:r>
-        <w:t xml:space="preserve"> </w:t>
-      </w:r>
-      <w:proofErr w:type="spellStart"/>
-      <w:r>
-        <w:t>documented</w:t>
-      </w:r>
-      <w:proofErr w:type="spellEnd"/>
-      <w:r>
-        <w:t xml:space="preserve">, </w:t>
-      </w:r>
-      <w:proofErr w:type="spellStart"/>
-      <w:r>
-        <w:t>the</w:t>
-      </w:r>
-      <w:proofErr w:type="spellEnd"/>
-      <w:r>
-        <w:t xml:space="preserve"> </w:t>
-      </w:r>
-      <w:proofErr w:type="spellStart"/>
-      <w:r>
-        <w:t>planning</w:t>
-      </w:r>
-      <w:proofErr w:type="spellEnd"/>
-      <w:r>
-        <w:t xml:space="preserve"> </w:t>
-      </w:r>
-      <w:proofErr w:type="spellStart"/>
-      <w:r>
-        <w:t>phase</w:t>
-      </w:r>
-      <w:proofErr w:type="spellEnd"/>
-      <w:r>
-        <w:t xml:space="preserve"> </w:t>
-      </w:r>
-      <w:proofErr w:type="spellStart"/>
-      <w:r>
-        <w:t>was</w:t>
-      </w:r>
-      <w:proofErr w:type="spellEnd"/>
-      <w:r>
-        <w:t xml:space="preserve"> </w:t>
-      </w:r>
-      <w:proofErr w:type="spellStart"/>
-      <w:r>
-        <w:t>less</w:t>
-      </w:r>
-      <w:proofErr w:type="spellEnd"/>
-      <w:r>
-        <w:t xml:space="preserve"> </w:t>
-      </w:r>
-      <w:proofErr w:type="spellStart"/>
-      <w:r>
-        <w:t>structured</w:t>
-      </w:r>
-      <w:proofErr w:type="spellEnd"/>
-      <w:r>
-        <w:t xml:space="preserve"> </w:t>
-      </w:r>
-      <w:proofErr w:type="spellStart"/>
-      <w:r>
-        <w:t>than</w:t>
-      </w:r>
-      <w:proofErr w:type="spellEnd"/>
-      <w:r>
-        <w:t xml:space="preserve"> </w:t>
-      </w:r>
-      <w:proofErr w:type="spellStart"/>
-      <w:r>
-        <w:t>originally</w:t>
-      </w:r>
-      <w:proofErr w:type="spellEnd"/>
-      <w:r>
-        <w:t xml:space="preserve"> </w:t>
-      </w:r>
-      <w:proofErr w:type="spellStart"/>
-      <w:r>
-        <w:t>intended</w:t>
-      </w:r>
-      <w:proofErr w:type="spellEnd"/>
-      <w:r>
-        <w:t xml:space="preserve">, </w:t>
-      </w:r>
-      <w:proofErr w:type="spellStart"/>
-      <w:r>
-        <w:t>with</w:t>
-      </w:r>
-      <w:proofErr w:type="spellEnd"/>
-      <w:r>
-        <w:t xml:space="preserve"> </w:t>
-      </w:r>
-      <w:proofErr w:type="spellStart"/>
-      <w:r>
-        <w:t>most</w:t>
-      </w:r>
-      <w:proofErr w:type="spellEnd"/>
-      <w:r>
-        <w:t xml:space="preserve"> </w:t>
-      </w:r>
-      <w:proofErr w:type="spellStart"/>
-      <w:r>
-        <w:t>details</w:t>
-      </w:r>
-      <w:proofErr w:type="spellEnd"/>
-      <w:r>
-        <w:t xml:space="preserve"> </w:t>
-      </w:r>
-      <w:proofErr w:type="spellStart"/>
-      <w:r>
-        <w:t>compiled</w:t>
-      </w:r>
-      <w:proofErr w:type="spellEnd"/>
-      <w:r>
-        <w:t xml:space="preserve"> after </w:t>
-      </w:r>
-      <w:proofErr w:type="spellStart"/>
-      <w:r>
-        <w:t>task</w:t>
-      </w:r>
-      <w:proofErr w:type="spellEnd"/>
-      <w:r>
-        <w:t xml:space="preserve"> </w:t>
-      </w:r>
-      <w:proofErr w:type="spellStart"/>
-      <w:r>
-        <w:t>completion</w:t>
-      </w:r>
-      <w:proofErr w:type="spellEnd"/>
-      <w:r>
-        <w:t xml:space="preserve">. </w:t>
-      </w:r>
-      <w:proofErr w:type="spellStart"/>
-      <w:r>
-        <w:t>Despite</w:t>
-      </w:r>
-      <w:proofErr w:type="spellEnd"/>
-      <w:r>
-        <w:t xml:space="preserve"> </w:t>
-      </w:r>
-      <w:proofErr w:type="spellStart"/>
-      <w:r>
-        <w:t>this</w:t>
-      </w:r>
-      <w:proofErr w:type="spellEnd"/>
-      <w:r>
-        <w:t xml:space="preserve">, </w:t>
-      </w:r>
-      <w:proofErr w:type="spellStart"/>
-      <w:r>
-        <w:t>all</w:t>
-      </w:r>
-      <w:proofErr w:type="spellEnd"/>
-      <w:r>
-        <w:t xml:space="preserve"> </w:t>
-      </w:r>
-      <w:proofErr w:type="spellStart"/>
-      <w:r>
-        <w:t>required</w:t>
-      </w:r>
-      <w:proofErr w:type="spellEnd"/>
-      <w:r>
-        <w:t xml:space="preserve"> </w:t>
-      </w:r>
-      <w:proofErr w:type="spellStart"/>
-      <w:r>
-        <w:t>deliverables</w:t>
-      </w:r>
-      <w:proofErr w:type="spellEnd"/>
-      <w:r>
-        <w:t>—</w:t>
-      </w:r>
-      <w:proofErr w:type="spellStart"/>
-      <w:r>
-        <w:t>including</w:t>
-      </w:r>
-      <w:proofErr w:type="spellEnd"/>
-      <w:r>
-        <w:t xml:space="preserve"> </w:t>
-      </w:r>
-      <w:proofErr w:type="spellStart"/>
-      <w:r>
-        <w:t>task</w:t>
-      </w:r>
-      <w:proofErr w:type="spellEnd"/>
-      <w:r>
-        <w:t xml:space="preserve"> tracking, </w:t>
-      </w:r>
-      <w:proofErr w:type="spellStart"/>
-      <w:r>
-        <w:t>cost</w:t>
-      </w:r>
-      <w:proofErr w:type="spellEnd"/>
-      <w:r>
-        <w:t xml:space="preserve"> </w:t>
-      </w:r>
-      <w:proofErr w:type="spellStart"/>
-      <w:r>
-        <w:t>estimation</w:t>
-      </w:r>
-      <w:proofErr w:type="spellEnd"/>
-      <w:r>
-        <w:t xml:space="preserve">, and performance </w:t>
-      </w:r>
-      <w:proofErr w:type="spellStart"/>
-      <w:r>
-        <w:t>evaluation</w:t>
-      </w:r>
-      <w:proofErr w:type="spellEnd"/>
-      <w:r>
-        <w:t>—</w:t>
-      </w:r>
-      <w:proofErr w:type="spellStart"/>
-      <w:r>
-        <w:t>have</w:t>
-      </w:r>
-      <w:proofErr w:type="spellEnd"/>
-      <w:r>
-        <w:t xml:space="preserve"> </w:t>
-      </w:r>
-      <w:proofErr w:type="spellStart"/>
-      <w:r>
-        <w:t>been</w:t>
-      </w:r>
-      <w:proofErr w:type="spellEnd"/>
-      <w:r>
-        <w:t xml:space="preserve"> </w:t>
-      </w:r>
-      <w:proofErr w:type="spellStart"/>
-      <w:r>
-        <w:t>successfully</w:t>
-      </w:r>
-      <w:proofErr w:type="spellEnd"/>
-      <w:r>
-        <w:t xml:space="preserve"> </w:t>
-      </w:r>
-      <w:proofErr w:type="spellStart"/>
-      <w:r>
-        <w:t>recorded</w:t>
-      </w:r>
-      <w:proofErr w:type="spellEnd"/>
-      <w:r>
-        <w:t>.</w:t>
+      <w:r>
+        <w:t>This report provides a retrospective account of the project's planning and progress. While all necessary components have been documented, the planning phase was less structured than originally intended, with most details compiled after task completion. Despite this, all required deliverables—including task tracking, cost estimation, and performance evaluation—have been successfully recorded.</w:t>
       </w:r>
     </w:p>
     <w:p>
@@ -2239,285 +1843,28 @@
       <w:pPr>
         <w:jc w:val="both"/>
       </w:pPr>
-      <w:proofErr w:type="spellStart"/>
-      <w:r>
-        <w:t>The</w:t>
-      </w:r>
-      <w:proofErr w:type="spellEnd"/>
-      <w:r>
-        <w:t xml:space="preserve"> </w:t>
-      </w:r>
-      <w:proofErr w:type="spellStart"/>
-      <w:r>
-        <w:t>report</w:t>
-      </w:r>
-      <w:proofErr w:type="spellEnd"/>
-      <w:r>
-        <w:t xml:space="preserve"> </w:t>
-      </w:r>
-      <w:proofErr w:type="spellStart"/>
-      <w:r>
-        <w:t>is</w:t>
-      </w:r>
-      <w:proofErr w:type="spellEnd"/>
-      <w:r>
-        <w:t xml:space="preserve"> </w:t>
-      </w:r>
-      <w:proofErr w:type="spellStart"/>
-      <w:r>
-        <w:t>divided</w:t>
-      </w:r>
-      <w:proofErr w:type="spellEnd"/>
-      <w:r>
-        <w:t xml:space="preserve"> </w:t>
-      </w:r>
-      <w:proofErr w:type="spellStart"/>
-      <w:r>
-        <w:t>into</w:t>
-      </w:r>
-      <w:proofErr w:type="spellEnd"/>
-      <w:r>
-        <w:t xml:space="preserve"> </w:t>
-      </w:r>
-      <w:proofErr w:type="spellStart"/>
-      <w:r>
-        <w:t>two</w:t>
-      </w:r>
-      <w:proofErr w:type="spellEnd"/>
-      <w:r>
-        <w:t xml:space="preserve"> </w:t>
-      </w:r>
-      <w:proofErr w:type="spellStart"/>
-      <w:r>
-        <w:t>main</w:t>
-      </w:r>
-      <w:proofErr w:type="spellEnd"/>
-      <w:r>
-        <w:t xml:space="preserve"> </w:t>
-      </w:r>
-      <w:proofErr w:type="spellStart"/>
-      <w:r>
-        <w:t>chapters</w:t>
-      </w:r>
-      <w:proofErr w:type="spellEnd"/>
-      <w:r>
-        <w:t xml:space="preserve">: </w:t>
-      </w:r>
-      <w:proofErr w:type="spellStart"/>
-      <w:r>
-        <w:t>the</w:t>
-      </w:r>
-      <w:proofErr w:type="spellEnd"/>
-      <w:r>
-        <w:t xml:space="preserve"> </w:t>
-      </w:r>
-      <w:proofErr w:type="spellStart"/>
+      <w:r>
+        <w:t xml:space="preserve">The report is divided into two main chapters: the </w:t>
+      </w:r>
       <w:r>
         <w:rPr>
           <w:b/>
           <w:bCs/>
         </w:rPr>
-        <w:t>Planning</w:t>
-      </w:r>
-      <w:proofErr w:type="spellEnd"/>
+        <w:t>Planning Chapter</w:t>
+      </w:r>
+      <w:r>
+        <w:t xml:space="preserve">, which details completed tasks, estimated and actual effort, visual progress tracking, and budget calculations; and the </w:t>
+      </w:r>
       <w:r>
         <w:rPr>
           <w:b/>
           <w:bCs/>
         </w:rPr>
-        <w:t xml:space="preserve"> </w:t>
-      </w:r>
-      <w:proofErr w:type="spellStart"/>
-      <w:r>
-        <w:rPr>
-          <w:b/>
-          <w:bCs/>
-        </w:rPr>
-        <w:t>Chapter</w:t>
-      </w:r>
-      <w:proofErr w:type="spellEnd"/>
-      <w:r>
-        <w:t xml:space="preserve">, </w:t>
-      </w:r>
-      <w:proofErr w:type="spellStart"/>
-      <w:r>
-        <w:t>which</w:t>
-      </w:r>
-      <w:proofErr w:type="spellEnd"/>
-      <w:r>
-        <w:t xml:space="preserve"> </w:t>
-      </w:r>
-      <w:proofErr w:type="spellStart"/>
-      <w:r>
-        <w:t>details</w:t>
-      </w:r>
-      <w:proofErr w:type="spellEnd"/>
-      <w:r>
-        <w:t xml:space="preserve"> </w:t>
-      </w:r>
-      <w:proofErr w:type="spellStart"/>
-      <w:r>
-        <w:t>completed</w:t>
-      </w:r>
-      <w:proofErr w:type="spellEnd"/>
-      <w:r>
-        <w:t xml:space="preserve"> </w:t>
-      </w:r>
-      <w:proofErr w:type="spellStart"/>
-      <w:r>
-        <w:t>tasks</w:t>
-      </w:r>
-      <w:proofErr w:type="spellEnd"/>
-      <w:r>
-        <w:t xml:space="preserve">, </w:t>
-      </w:r>
-      <w:proofErr w:type="spellStart"/>
-      <w:r>
-        <w:t>estimated</w:t>
-      </w:r>
-      <w:proofErr w:type="spellEnd"/>
-      <w:r>
-        <w:t xml:space="preserve"> and actual </w:t>
-      </w:r>
-      <w:proofErr w:type="spellStart"/>
-      <w:r>
-        <w:t>effort</w:t>
-      </w:r>
-      <w:proofErr w:type="spellEnd"/>
-      <w:r>
-        <w:t xml:space="preserve">, visual </w:t>
-      </w:r>
-      <w:proofErr w:type="spellStart"/>
-      <w:r>
-        <w:t>progress</w:t>
-      </w:r>
-      <w:proofErr w:type="spellEnd"/>
-      <w:r>
-        <w:t xml:space="preserve"> tracking, and </w:t>
-      </w:r>
-      <w:proofErr w:type="spellStart"/>
-      <w:r>
-        <w:t>budget</w:t>
-      </w:r>
-      <w:proofErr w:type="spellEnd"/>
-      <w:r>
-        <w:t xml:space="preserve"> </w:t>
-      </w:r>
-      <w:proofErr w:type="spellStart"/>
-      <w:r>
-        <w:t>calculations</w:t>
-      </w:r>
-      <w:proofErr w:type="spellEnd"/>
-      <w:r>
-        <w:t xml:space="preserve">; and </w:t>
-      </w:r>
-      <w:proofErr w:type="spellStart"/>
-      <w:r>
-        <w:t>the</w:t>
-      </w:r>
-      <w:proofErr w:type="spellEnd"/>
-      <w:r>
-        <w:t xml:space="preserve"> </w:t>
-      </w:r>
-      <w:proofErr w:type="spellStart"/>
-      <w:r>
-        <w:rPr>
-          <w:b/>
-          <w:bCs/>
-        </w:rPr>
-        <w:t>Progress</w:t>
-      </w:r>
-      <w:proofErr w:type="spellEnd"/>
-      <w:r>
-        <w:rPr>
-          <w:b/>
-          <w:bCs/>
-        </w:rPr>
-        <w:t xml:space="preserve"> </w:t>
-      </w:r>
-      <w:proofErr w:type="spellStart"/>
-      <w:r>
-        <w:rPr>
-          <w:b/>
-          <w:bCs/>
-        </w:rPr>
-        <w:t>Chapter</w:t>
-      </w:r>
-      <w:proofErr w:type="spellEnd"/>
-      <w:r>
-        <w:t xml:space="preserve">, </w:t>
-      </w:r>
-      <w:proofErr w:type="spellStart"/>
-      <w:r>
-        <w:t>which</w:t>
-      </w:r>
-      <w:proofErr w:type="spellEnd"/>
-      <w:r>
-        <w:t xml:space="preserve"> </w:t>
-      </w:r>
-      <w:proofErr w:type="spellStart"/>
-      <w:r>
-        <w:t>evaluates</w:t>
-      </w:r>
-      <w:proofErr w:type="spellEnd"/>
-      <w:r>
-        <w:t xml:space="preserve"> performance </w:t>
-      </w:r>
-      <w:proofErr w:type="spellStart"/>
-      <w:r>
-        <w:t>indicators</w:t>
-      </w:r>
-      <w:proofErr w:type="spellEnd"/>
-      <w:r>
-        <w:t xml:space="preserve">, </w:t>
-      </w:r>
-      <w:proofErr w:type="spellStart"/>
-      <w:r>
-        <w:t>conflict</w:t>
-      </w:r>
-      <w:proofErr w:type="spellEnd"/>
-      <w:r>
-        <w:t xml:space="preserve"> </w:t>
-      </w:r>
-      <w:proofErr w:type="spellStart"/>
-      <w:r>
-        <w:t>resolution</w:t>
-      </w:r>
-      <w:proofErr w:type="spellEnd"/>
-      <w:r>
-        <w:t xml:space="preserve">, and a </w:t>
-      </w:r>
-      <w:proofErr w:type="spellStart"/>
-      <w:r>
-        <w:t>comparison</w:t>
-      </w:r>
-      <w:proofErr w:type="spellEnd"/>
-      <w:r>
-        <w:t xml:space="preserve"> </w:t>
-      </w:r>
-      <w:proofErr w:type="spellStart"/>
-      <w:r>
-        <w:t>of</w:t>
-      </w:r>
-      <w:proofErr w:type="spellEnd"/>
-      <w:r>
-        <w:t xml:space="preserve"> </w:t>
-      </w:r>
-      <w:proofErr w:type="spellStart"/>
-      <w:r>
-        <w:t>estimated</w:t>
-      </w:r>
-      <w:proofErr w:type="spellEnd"/>
-      <w:r>
-        <w:t xml:space="preserve"> versus actual </w:t>
-      </w:r>
-      <w:proofErr w:type="spellStart"/>
-      <w:r>
-        <w:t>costs</w:t>
-      </w:r>
-      <w:proofErr w:type="spellEnd"/>
-      <w:r>
-        <w:t>.</w:t>
+        <w:t>Progress Chapter</w:t>
+      </w:r>
+      <w:r>
+        <w:t>, which evaluates performance indicators, conflict resolution, and a comparison of estimated versus actual costs.</w:t>
       </w:r>
     </w:p>
     <w:p>
@@ -2529,245 +1876,8 @@
       <w:pPr>
         <w:jc w:val="both"/>
       </w:pPr>
-      <w:proofErr w:type="spellStart"/>
-      <w:r>
-        <w:t>Although</w:t>
-      </w:r>
-      <w:proofErr w:type="spellEnd"/>
-      <w:r>
-        <w:t xml:space="preserve"> </w:t>
-      </w:r>
-      <w:proofErr w:type="spellStart"/>
-      <w:r>
-        <w:t>this</w:t>
-      </w:r>
-      <w:proofErr w:type="spellEnd"/>
-      <w:r>
-        <w:t xml:space="preserve"> </w:t>
-      </w:r>
-      <w:proofErr w:type="spellStart"/>
-      <w:r>
-        <w:t>iteration</w:t>
-      </w:r>
-      <w:proofErr w:type="spellEnd"/>
-      <w:r>
-        <w:t xml:space="preserve"> </w:t>
-      </w:r>
-      <w:proofErr w:type="spellStart"/>
-      <w:r>
-        <w:t>followed</w:t>
-      </w:r>
-      <w:proofErr w:type="spellEnd"/>
-      <w:r>
-        <w:t xml:space="preserve"> a more reactive </w:t>
-      </w:r>
-      <w:proofErr w:type="spellStart"/>
-      <w:r>
-        <w:t>than</w:t>
-      </w:r>
-      <w:proofErr w:type="spellEnd"/>
-      <w:r>
-        <w:t xml:space="preserve"> proactive </w:t>
-      </w:r>
-      <w:proofErr w:type="spellStart"/>
-      <w:r>
-        <w:t>approach</w:t>
-      </w:r>
-      <w:proofErr w:type="spellEnd"/>
-      <w:r>
-        <w:t xml:space="preserve">, </w:t>
-      </w:r>
-      <w:proofErr w:type="spellStart"/>
-      <w:r>
-        <w:t>valuable</w:t>
-      </w:r>
-      <w:proofErr w:type="spellEnd"/>
-      <w:r>
-        <w:t xml:space="preserve"> </w:t>
-      </w:r>
-      <w:proofErr w:type="spellStart"/>
-      <w:r>
-        <w:t>lessons</w:t>
-      </w:r>
-      <w:proofErr w:type="spellEnd"/>
-      <w:r>
-        <w:t xml:space="preserve"> </w:t>
-      </w:r>
-      <w:proofErr w:type="spellStart"/>
-      <w:r>
-        <w:t>were</w:t>
-      </w:r>
-      <w:proofErr w:type="spellEnd"/>
-      <w:r>
-        <w:t xml:space="preserve"> </w:t>
-      </w:r>
-      <w:proofErr w:type="spellStart"/>
-      <w:r>
-        <w:t>learned</w:t>
-      </w:r>
-      <w:proofErr w:type="spellEnd"/>
-      <w:r>
-        <w:t xml:space="preserve"> </w:t>
-      </w:r>
-      <w:proofErr w:type="spellStart"/>
-      <w:r>
-        <w:t>about</w:t>
-      </w:r>
-      <w:proofErr w:type="spellEnd"/>
-      <w:r>
-        <w:t xml:space="preserve"> </w:t>
-      </w:r>
-      <w:proofErr w:type="spellStart"/>
-      <w:r>
-        <w:t>effective</w:t>
-      </w:r>
-      <w:proofErr w:type="spellEnd"/>
-      <w:r>
-        <w:t xml:space="preserve"> </w:t>
-      </w:r>
-      <w:proofErr w:type="spellStart"/>
-      <w:r>
-        <w:t>project</w:t>
-      </w:r>
-      <w:proofErr w:type="spellEnd"/>
-      <w:r>
-        <w:t xml:space="preserve"> </w:t>
-      </w:r>
-      <w:proofErr w:type="spellStart"/>
-      <w:r>
-        <w:t>management</w:t>
-      </w:r>
-      <w:proofErr w:type="spellEnd"/>
-      <w:r>
-        <w:t xml:space="preserve">. Future </w:t>
-      </w:r>
-      <w:proofErr w:type="spellStart"/>
-      <w:r>
-        <w:t>reports</w:t>
-      </w:r>
-      <w:proofErr w:type="spellEnd"/>
-      <w:r>
-        <w:t xml:space="preserve"> </w:t>
-      </w:r>
-      <w:proofErr w:type="spellStart"/>
-      <w:r>
-        <w:t>will</w:t>
-      </w:r>
-      <w:proofErr w:type="spellEnd"/>
-      <w:r>
-        <w:t xml:space="preserve"> </w:t>
-      </w:r>
-      <w:proofErr w:type="spellStart"/>
-      <w:r>
-        <w:t>prioritize</w:t>
-      </w:r>
-      <w:proofErr w:type="spellEnd"/>
-      <w:r>
-        <w:t xml:space="preserve"> a more </w:t>
-      </w:r>
-      <w:proofErr w:type="spellStart"/>
-      <w:r>
-        <w:t>structured</w:t>
-      </w:r>
-      <w:proofErr w:type="spellEnd"/>
-      <w:r>
-        <w:t xml:space="preserve"> </w:t>
-      </w:r>
-      <w:proofErr w:type="spellStart"/>
-      <w:r>
-        <w:t>workflow</w:t>
-      </w:r>
-      <w:proofErr w:type="spellEnd"/>
-      <w:r>
-        <w:t xml:space="preserve">, </w:t>
-      </w:r>
-      <w:proofErr w:type="spellStart"/>
-      <w:r>
-        <w:t>continuous</w:t>
-      </w:r>
-      <w:proofErr w:type="spellEnd"/>
-      <w:r>
-        <w:t xml:space="preserve"> </w:t>
-      </w:r>
-      <w:proofErr w:type="spellStart"/>
-      <w:r>
-        <w:t>documentation</w:t>
-      </w:r>
-      <w:proofErr w:type="spellEnd"/>
-      <w:r>
-        <w:t xml:space="preserve">, and </w:t>
-      </w:r>
-      <w:proofErr w:type="spellStart"/>
-      <w:r>
-        <w:t>enhanced</w:t>
-      </w:r>
-      <w:proofErr w:type="spellEnd"/>
-      <w:r>
-        <w:t xml:space="preserve"> use </w:t>
-      </w:r>
-      <w:proofErr w:type="spellStart"/>
-      <w:r>
-        <w:t>of</w:t>
-      </w:r>
-      <w:proofErr w:type="spellEnd"/>
-      <w:r>
-        <w:t xml:space="preserve"> </w:t>
-      </w:r>
-      <w:proofErr w:type="spellStart"/>
-      <w:r>
-        <w:t>project</w:t>
-      </w:r>
-      <w:proofErr w:type="spellEnd"/>
-      <w:r>
-        <w:t xml:space="preserve"> </w:t>
-      </w:r>
-      <w:proofErr w:type="spellStart"/>
-      <w:r>
-        <w:t>management</w:t>
-      </w:r>
-      <w:proofErr w:type="spellEnd"/>
-      <w:r>
-        <w:t xml:space="preserve"> </w:t>
-      </w:r>
-      <w:proofErr w:type="spellStart"/>
-      <w:r>
-        <w:t>tools</w:t>
-      </w:r>
-      <w:proofErr w:type="spellEnd"/>
-      <w:r>
-        <w:t xml:space="preserve"> </w:t>
-      </w:r>
-      <w:proofErr w:type="spellStart"/>
-      <w:r>
-        <w:t>to</w:t>
-      </w:r>
-      <w:proofErr w:type="spellEnd"/>
-      <w:r>
-        <w:t xml:space="preserve"> </w:t>
-      </w:r>
-      <w:proofErr w:type="spellStart"/>
-      <w:r>
-        <w:t>improve</w:t>
-      </w:r>
-      <w:proofErr w:type="spellEnd"/>
-      <w:r>
-        <w:t xml:space="preserve"> </w:t>
-      </w:r>
-      <w:proofErr w:type="spellStart"/>
-      <w:r>
-        <w:t>accuracy</w:t>
-      </w:r>
-      <w:proofErr w:type="spellEnd"/>
-      <w:r>
-        <w:t xml:space="preserve"> and </w:t>
-      </w:r>
-      <w:proofErr w:type="spellStart"/>
-      <w:r>
-        <w:t>efficiency</w:t>
-      </w:r>
-      <w:proofErr w:type="spellEnd"/>
-      <w:r>
-        <w:t>.</w:t>
+      <w:r>
+        <w:t>Although this iteration followed a more reactive than proactive approach, valuable lessons were learned about effective project management. Future reports will prioritize a more structured workflow, continuous documentation, and enhanced use of project management tools to improve accuracy and efficiency.</w:t>
       </w:r>
     </w:p>
     <w:p>
@@ -2812,309 +1922,8 @@
       <w:pPr>
         <w:jc w:val="both"/>
       </w:pPr>
-      <w:proofErr w:type="spellStart"/>
-      <w:r>
-        <w:t>This</w:t>
-      </w:r>
-      <w:proofErr w:type="spellEnd"/>
-      <w:r>
-        <w:t xml:space="preserve"> </w:t>
-      </w:r>
-      <w:proofErr w:type="spellStart"/>
-      <w:r>
-        <w:t>document</w:t>
-      </w:r>
-      <w:proofErr w:type="spellEnd"/>
-      <w:r>
-        <w:t xml:space="preserve"> </w:t>
-      </w:r>
-      <w:proofErr w:type="spellStart"/>
-      <w:r>
-        <w:t>provides</w:t>
-      </w:r>
-      <w:proofErr w:type="spellEnd"/>
-      <w:r>
-        <w:t xml:space="preserve"> a </w:t>
-      </w:r>
-      <w:proofErr w:type="spellStart"/>
-      <w:r>
-        <w:t>structured</w:t>
-      </w:r>
-      <w:proofErr w:type="spellEnd"/>
-      <w:r>
-        <w:t xml:space="preserve"> </w:t>
-      </w:r>
-      <w:proofErr w:type="spellStart"/>
-      <w:r>
-        <w:t>analysis</w:t>
-      </w:r>
-      <w:proofErr w:type="spellEnd"/>
-      <w:r>
-        <w:t xml:space="preserve"> </w:t>
-      </w:r>
-      <w:proofErr w:type="spellStart"/>
-      <w:r>
-        <w:t>of</w:t>
-      </w:r>
-      <w:proofErr w:type="spellEnd"/>
-      <w:r>
-        <w:t xml:space="preserve"> </w:t>
-      </w:r>
-      <w:proofErr w:type="spellStart"/>
-      <w:r>
-        <w:t>the</w:t>
-      </w:r>
-      <w:proofErr w:type="spellEnd"/>
-      <w:r>
-        <w:t xml:space="preserve"> </w:t>
-      </w:r>
-      <w:proofErr w:type="spellStart"/>
-      <w:r>
-        <w:t>project's</w:t>
-      </w:r>
-      <w:proofErr w:type="spellEnd"/>
-      <w:r>
-        <w:t xml:space="preserve"> </w:t>
-      </w:r>
-      <w:proofErr w:type="spellStart"/>
-      <w:r>
-        <w:t>planning</w:t>
-      </w:r>
-      <w:proofErr w:type="spellEnd"/>
-      <w:r>
-        <w:t xml:space="preserve"> and </w:t>
-      </w:r>
-      <w:proofErr w:type="spellStart"/>
-      <w:r>
-        <w:t>development</w:t>
-      </w:r>
-      <w:proofErr w:type="spellEnd"/>
-      <w:r>
-        <w:t xml:space="preserve"> </w:t>
-      </w:r>
-      <w:proofErr w:type="spellStart"/>
-      <w:r>
-        <w:t>progress</w:t>
-      </w:r>
-      <w:proofErr w:type="spellEnd"/>
-      <w:r>
-        <w:t xml:space="preserve">, </w:t>
-      </w:r>
-      <w:proofErr w:type="spellStart"/>
-      <w:r>
-        <w:t>offering</w:t>
-      </w:r>
-      <w:proofErr w:type="spellEnd"/>
-      <w:r>
-        <w:t xml:space="preserve"> a </w:t>
-      </w:r>
-      <w:proofErr w:type="spellStart"/>
-      <w:r>
-        <w:t>clear</w:t>
-      </w:r>
-      <w:proofErr w:type="spellEnd"/>
-      <w:r>
-        <w:t xml:space="preserve"> </w:t>
-      </w:r>
-      <w:proofErr w:type="spellStart"/>
-      <w:r>
-        <w:t>overview</w:t>
-      </w:r>
-      <w:proofErr w:type="spellEnd"/>
-      <w:r>
-        <w:t xml:space="preserve"> </w:t>
-      </w:r>
-      <w:proofErr w:type="spellStart"/>
-      <w:r>
-        <w:t>of</w:t>
-      </w:r>
-      <w:proofErr w:type="spellEnd"/>
-      <w:r>
-        <w:t xml:space="preserve"> </w:t>
-      </w:r>
-      <w:proofErr w:type="spellStart"/>
-      <w:r>
-        <w:t>completed</w:t>
-      </w:r>
-      <w:proofErr w:type="spellEnd"/>
-      <w:r>
-        <w:t xml:space="preserve"> </w:t>
-      </w:r>
-      <w:proofErr w:type="spellStart"/>
-      <w:r>
-        <w:t>tasks</w:t>
-      </w:r>
-      <w:proofErr w:type="spellEnd"/>
-      <w:r>
-        <w:t xml:space="preserve">, </w:t>
-      </w:r>
-      <w:proofErr w:type="spellStart"/>
-      <w:r>
-        <w:t>resource</w:t>
-      </w:r>
-      <w:proofErr w:type="spellEnd"/>
-      <w:r>
-        <w:t xml:space="preserve"> </w:t>
-      </w:r>
-      <w:proofErr w:type="spellStart"/>
-      <w:r>
-        <w:t>allocation</w:t>
-      </w:r>
-      <w:proofErr w:type="spellEnd"/>
-      <w:r>
-        <w:t xml:space="preserve">, and </w:t>
-      </w:r>
-      <w:proofErr w:type="spellStart"/>
-      <w:r>
-        <w:t>overall</w:t>
-      </w:r>
-      <w:proofErr w:type="spellEnd"/>
-      <w:r>
-        <w:t xml:space="preserve"> </w:t>
-      </w:r>
-      <w:proofErr w:type="spellStart"/>
-      <w:r>
-        <w:t>workflow</w:t>
-      </w:r>
-      <w:proofErr w:type="spellEnd"/>
-      <w:r>
-        <w:t xml:space="preserve"> </w:t>
-      </w:r>
-      <w:proofErr w:type="spellStart"/>
-      <w:r>
-        <w:t>efficiency</w:t>
-      </w:r>
-      <w:proofErr w:type="spellEnd"/>
-      <w:r>
-        <w:t xml:space="preserve">. </w:t>
-      </w:r>
-      <w:proofErr w:type="spellStart"/>
-      <w:r>
-        <w:t>It</w:t>
-      </w:r>
-      <w:proofErr w:type="spellEnd"/>
-      <w:r>
-        <w:t xml:space="preserve"> </w:t>
-      </w:r>
-      <w:proofErr w:type="spellStart"/>
-      <w:r>
-        <w:t>evaluates</w:t>
-      </w:r>
-      <w:proofErr w:type="spellEnd"/>
-      <w:r>
-        <w:t xml:space="preserve"> </w:t>
-      </w:r>
-      <w:proofErr w:type="spellStart"/>
-      <w:r>
-        <w:t>the</w:t>
-      </w:r>
-      <w:proofErr w:type="spellEnd"/>
-      <w:r>
-        <w:t xml:space="preserve"> </w:t>
-      </w:r>
-      <w:proofErr w:type="spellStart"/>
-      <w:r>
-        <w:t>estimated</w:t>
-      </w:r>
-      <w:proofErr w:type="spellEnd"/>
-      <w:r>
-        <w:t xml:space="preserve"> versus actual </w:t>
-      </w:r>
-      <w:proofErr w:type="spellStart"/>
-      <w:r>
-        <w:t>effort</w:t>
-      </w:r>
-      <w:proofErr w:type="spellEnd"/>
-      <w:r>
-        <w:t xml:space="preserve"> </w:t>
-      </w:r>
-      <w:proofErr w:type="spellStart"/>
-      <w:r>
-        <w:t>for</w:t>
-      </w:r>
-      <w:proofErr w:type="spellEnd"/>
-      <w:r>
-        <w:t xml:space="preserve"> </w:t>
-      </w:r>
-      <w:proofErr w:type="spellStart"/>
-      <w:r>
-        <w:t>each</w:t>
-      </w:r>
-      <w:proofErr w:type="spellEnd"/>
-      <w:r>
-        <w:t xml:space="preserve"> </w:t>
-      </w:r>
-      <w:proofErr w:type="spellStart"/>
-      <w:r>
-        <w:t>task</w:t>
-      </w:r>
-      <w:proofErr w:type="spellEnd"/>
-      <w:r>
-        <w:t xml:space="preserve">, </w:t>
-      </w:r>
-      <w:proofErr w:type="spellStart"/>
-      <w:r>
-        <w:t>highlights</w:t>
-      </w:r>
-      <w:proofErr w:type="spellEnd"/>
-      <w:r>
-        <w:t xml:space="preserve"> </w:t>
-      </w:r>
-      <w:proofErr w:type="spellStart"/>
-      <w:r>
-        <w:t>any</w:t>
-      </w:r>
-      <w:proofErr w:type="spellEnd"/>
-      <w:r>
-        <w:t xml:space="preserve"> </w:t>
-      </w:r>
-      <w:proofErr w:type="spellStart"/>
-      <w:r>
-        <w:t>challenges</w:t>
-      </w:r>
-      <w:proofErr w:type="spellEnd"/>
-      <w:r>
-        <w:t xml:space="preserve"> </w:t>
-      </w:r>
-      <w:proofErr w:type="spellStart"/>
-      <w:r>
-        <w:t>encountered</w:t>
-      </w:r>
-      <w:proofErr w:type="spellEnd"/>
-      <w:r>
-        <w:t xml:space="preserve">, and </w:t>
-      </w:r>
-      <w:proofErr w:type="spellStart"/>
-      <w:r>
-        <w:t>documents</w:t>
-      </w:r>
-      <w:proofErr w:type="spellEnd"/>
-      <w:r>
-        <w:t xml:space="preserve"> </w:t>
-      </w:r>
-      <w:proofErr w:type="spellStart"/>
-      <w:r>
-        <w:t>the</w:t>
-      </w:r>
-      <w:proofErr w:type="spellEnd"/>
-      <w:r>
-        <w:t xml:space="preserve"> </w:t>
-      </w:r>
-      <w:proofErr w:type="spellStart"/>
-      <w:r>
-        <w:t>solutions</w:t>
-      </w:r>
-      <w:proofErr w:type="spellEnd"/>
-      <w:r>
-        <w:t xml:space="preserve"> </w:t>
-      </w:r>
-      <w:proofErr w:type="spellStart"/>
-      <w:r>
-        <w:t>implemented</w:t>
-      </w:r>
-      <w:proofErr w:type="spellEnd"/>
-      <w:r>
-        <w:t>.</w:t>
+      <w:r>
+        <w:t>This document provides a structured analysis of the project's planning and development progress, offering a clear overview of completed tasks, resource allocation, and overall workflow efficiency. It evaluates the estimated versus actual effort for each task, highlights any challenges encountered, and documents the solutions implemented.</w:t>
       </w:r>
     </w:p>
     <w:p>
@@ -3126,485 +1935,28 @@
       <w:pPr>
         <w:jc w:val="both"/>
       </w:pPr>
-      <w:proofErr w:type="spellStart"/>
-      <w:r>
-        <w:t>The</w:t>
-      </w:r>
-      <w:proofErr w:type="spellEnd"/>
-      <w:r>
-        <w:t xml:space="preserve"> </w:t>
-      </w:r>
-      <w:proofErr w:type="spellStart"/>
-      <w:r>
-        <w:t>report</w:t>
-      </w:r>
-      <w:proofErr w:type="spellEnd"/>
-      <w:r>
-        <w:t xml:space="preserve"> </w:t>
-      </w:r>
-      <w:proofErr w:type="spellStart"/>
-      <w:r>
-        <w:t>is</w:t>
-      </w:r>
-      <w:proofErr w:type="spellEnd"/>
-      <w:r>
-        <w:t xml:space="preserve"> </w:t>
-      </w:r>
-      <w:proofErr w:type="spellStart"/>
-      <w:r>
-        <w:t>organized</w:t>
-      </w:r>
-      <w:proofErr w:type="spellEnd"/>
-      <w:r>
-        <w:t xml:space="preserve"> </w:t>
-      </w:r>
-      <w:proofErr w:type="spellStart"/>
-      <w:r>
-        <w:t>into</w:t>
-      </w:r>
-      <w:proofErr w:type="spellEnd"/>
-      <w:r>
-        <w:t xml:space="preserve"> </w:t>
-      </w:r>
-      <w:proofErr w:type="spellStart"/>
-      <w:r>
-        <w:t>two</w:t>
-      </w:r>
-      <w:proofErr w:type="spellEnd"/>
-      <w:r>
-        <w:t xml:space="preserve"> </w:t>
-      </w:r>
-      <w:proofErr w:type="spellStart"/>
-      <w:r>
-        <w:t>main</w:t>
-      </w:r>
-      <w:proofErr w:type="spellEnd"/>
-      <w:r>
-        <w:t xml:space="preserve"> </w:t>
-      </w:r>
-      <w:proofErr w:type="spellStart"/>
-      <w:r>
-        <w:t>chapters</w:t>
-      </w:r>
-      <w:proofErr w:type="spellEnd"/>
-      <w:r>
-        <w:t xml:space="preserve">. </w:t>
-      </w:r>
-      <w:proofErr w:type="spellStart"/>
-      <w:r>
-        <w:t>The</w:t>
-      </w:r>
-      <w:proofErr w:type="spellEnd"/>
-      <w:r>
-        <w:t xml:space="preserve"> </w:t>
-      </w:r>
-      <w:proofErr w:type="spellStart"/>
+      <w:r>
+        <w:t xml:space="preserve">The report is organized into two main chapters. The </w:t>
+      </w:r>
       <w:r>
         <w:rPr>
           <w:b/>
           <w:bCs/>
         </w:rPr>
-        <w:t>Planning</w:t>
-      </w:r>
-      <w:proofErr w:type="spellEnd"/>
+        <w:t>Planning Chapter</w:t>
+      </w:r>
+      <w:r>
+        <w:t xml:space="preserve"> details the tasks performed, including descriptions, assigned roles, estimated and actual time spent, and budget calculations. It also incorporates visual progress tracking with screenshots from different stages of task completion. The </w:t>
+      </w:r>
       <w:r>
         <w:rPr>
           <w:b/>
           <w:bCs/>
         </w:rPr>
-        <w:t xml:space="preserve"> </w:t>
-      </w:r>
-      <w:proofErr w:type="spellStart"/>
-      <w:r>
-        <w:rPr>
-          <w:b/>
-          <w:bCs/>
-        </w:rPr>
-        <w:t>Chapter</w:t>
-      </w:r>
-      <w:proofErr w:type="spellEnd"/>
-      <w:r>
-        <w:t xml:space="preserve"> </w:t>
-      </w:r>
-      <w:proofErr w:type="spellStart"/>
-      <w:r>
-        <w:t>details</w:t>
-      </w:r>
-      <w:proofErr w:type="spellEnd"/>
-      <w:r>
-        <w:t xml:space="preserve"> </w:t>
-      </w:r>
-      <w:proofErr w:type="spellStart"/>
-      <w:r>
-        <w:t>the</w:t>
-      </w:r>
-      <w:proofErr w:type="spellEnd"/>
-      <w:r>
-        <w:t xml:space="preserve"> </w:t>
-      </w:r>
-      <w:proofErr w:type="spellStart"/>
-      <w:r>
-        <w:t>tasks</w:t>
-      </w:r>
-      <w:proofErr w:type="spellEnd"/>
-      <w:r>
-        <w:t xml:space="preserve"> </w:t>
-      </w:r>
-      <w:proofErr w:type="spellStart"/>
-      <w:r>
-        <w:t>performed</w:t>
-      </w:r>
-      <w:proofErr w:type="spellEnd"/>
-      <w:r>
-        <w:t xml:space="preserve">, </w:t>
-      </w:r>
-      <w:proofErr w:type="spellStart"/>
-      <w:r>
-        <w:t>including</w:t>
-      </w:r>
-      <w:proofErr w:type="spellEnd"/>
-      <w:r>
-        <w:t xml:space="preserve"> </w:t>
-      </w:r>
-      <w:proofErr w:type="spellStart"/>
-      <w:r>
-        <w:t>descriptions</w:t>
-      </w:r>
-      <w:proofErr w:type="spellEnd"/>
-      <w:r>
-        <w:t xml:space="preserve">, </w:t>
-      </w:r>
-      <w:proofErr w:type="spellStart"/>
-      <w:r>
-        <w:t>assigned</w:t>
-      </w:r>
-      <w:proofErr w:type="spellEnd"/>
-      <w:r>
-        <w:t xml:space="preserve"> roles, </w:t>
-      </w:r>
-      <w:proofErr w:type="spellStart"/>
-      <w:r>
-        <w:t>estimated</w:t>
-      </w:r>
-      <w:proofErr w:type="spellEnd"/>
-      <w:r>
-        <w:t xml:space="preserve"> and actual time </w:t>
-      </w:r>
-      <w:proofErr w:type="spellStart"/>
-      <w:r>
-        <w:t>spent</w:t>
-      </w:r>
-      <w:proofErr w:type="spellEnd"/>
-      <w:r>
-        <w:t xml:space="preserve">, and </w:t>
-      </w:r>
-      <w:proofErr w:type="spellStart"/>
-      <w:r>
-        <w:t>budget</w:t>
-      </w:r>
-      <w:proofErr w:type="spellEnd"/>
-      <w:r>
-        <w:t xml:space="preserve"> </w:t>
-      </w:r>
-      <w:proofErr w:type="spellStart"/>
-      <w:r>
-        <w:t>calculations</w:t>
-      </w:r>
-      <w:proofErr w:type="spellEnd"/>
-      <w:r>
-        <w:t xml:space="preserve">. </w:t>
-      </w:r>
-      <w:proofErr w:type="spellStart"/>
-      <w:r>
-        <w:t>It</w:t>
-      </w:r>
-      <w:proofErr w:type="spellEnd"/>
-      <w:r>
-        <w:t xml:space="preserve"> </w:t>
-      </w:r>
-      <w:proofErr w:type="spellStart"/>
-      <w:r>
-        <w:t>also</w:t>
-      </w:r>
-      <w:proofErr w:type="spellEnd"/>
-      <w:r>
-        <w:t xml:space="preserve"> </w:t>
-      </w:r>
-      <w:proofErr w:type="spellStart"/>
-      <w:r>
-        <w:t>incorporates</w:t>
-      </w:r>
-      <w:proofErr w:type="spellEnd"/>
-      <w:r>
-        <w:t xml:space="preserve"> visual </w:t>
-      </w:r>
-      <w:proofErr w:type="spellStart"/>
-      <w:r>
-        <w:t>progress</w:t>
-      </w:r>
-      <w:proofErr w:type="spellEnd"/>
-      <w:r>
-        <w:t xml:space="preserve"> tracking </w:t>
-      </w:r>
-      <w:proofErr w:type="spellStart"/>
-      <w:r>
-        <w:t>with</w:t>
-      </w:r>
-      <w:proofErr w:type="spellEnd"/>
-      <w:r>
-        <w:t xml:space="preserve"> </w:t>
-      </w:r>
-      <w:proofErr w:type="spellStart"/>
-      <w:r>
-        <w:t>screenshots</w:t>
-      </w:r>
-      <w:proofErr w:type="spellEnd"/>
-      <w:r>
-        <w:t xml:space="preserve"> </w:t>
-      </w:r>
-      <w:proofErr w:type="spellStart"/>
-      <w:r>
-        <w:t>from</w:t>
-      </w:r>
-      <w:proofErr w:type="spellEnd"/>
-      <w:r>
-        <w:t xml:space="preserve"> </w:t>
-      </w:r>
-      <w:proofErr w:type="spellStart"/>
-      <w:r>
-        <w:t>different</w:t>
-      </w:r>
-      <w:proofErr w:type="spellEnd"/>
-      <w:r>
-        <w:t xml:space="preserve"> </w:t>
-      </w:r>
-      <w:proofErr w:type="spellStart"/>
-      <w:r>
-        <w:t>stages</w:t>
-      </w:r>
-      <w:proofErr w:type="spellEnd"/>
-      <w:r>
-        <w:t xml:space="preserve"> </w:t>
-      </w:r>
-      <w:proofErr w:type="spellStart"/>
-      <w:r>
-        <w:t>of</w:t>
-      </w:r>
-      <w:proofErr w:type="spellEnd"/>
-      <w:r>
-        <w:t xml:space="preserve"> </w:t>
-      </w:r>
-      <w:proofErr w:type="spellStart"/>
-      <w:r>
-        <w:t>task</w:t>
-      </w:r>
-      <w:proofErr w:type="spellEnd"/>
-      <w:r>
-        <w:t xml:space="preserve"> </w:t>
-      </w:r>
-      <w:proofErr w:type="spellStart"/>
-      <w:r>
-        <w:t>completion</w:t>
-      </w:r>
-      <w:proofErr w:type="spellEnd"/>
-      <w:r>
-        <w:t xml:space="preserve">. </w:t>
-      </w:r>
-      <w:proofErr w:type="spellStart"/>
-      <w:r>
-        <w:t>The</w:t>
-      </w:r>
-      <w:proofErr w:type="spellEnd"/>
-      <w:r>
-        <w:t xml:space="preserve"> </w:t>
-      </w:r>
-      <w:proofErr w:type="spellStart"/>
-      <w:r>
-        <w:rPr>
-          <w:b/>
-          <w:bCs/>
-        </w:rPr>
-        <w:t>Progress</w:t>
-      </w:r>
-      <w:proofErr w:type="spellEnd"/>
-      <w:r>
-        <w:rPr>
-          <w:b/>
-          <w:bCs/>
-        </w:rPr>
-        <w:t xml:space="preserve"> </w:t>
-      </w:r>
-      <w:proofErr w:type="spellStart"/>
-      <w:r>
-        <w:rPr>
-          <w:b/>
-          <w:bCs/>
-        </w:rPr>
-        <w:t>Chapter</w:t>
-      </w:r>
-      <w:proofErr w:type="spellEnd"/>
-      <w:r>
-        <w:t xml:space="preserve"> </w:t>
-      </w:r>
-      <w:proofErr w:type="spellStart"/>
-      <w:r>
-        <w:t>assesses</w:t>
-      </w:r>
-      <w:proofErr w:type="spellEnd"/>
-      <w:r>
-        <w:t xml:space="preserve"> </w:t>
-      </w:r>
-      <w:proofErr w:type="spellStart"/>
-      <w:r>
-        <w:t>team</w:t>
-      </w:r>
-      <w:proofErr w:type="spellEnd"/>
-      <w:r>
-        <w:t xml:space="preserve"> performance, </w:t>
-      </w:r>
-      <w:proofErr w:type="spellStart"/>
-      <w:r>
-        <w:t>documenting</w:t>
-      </w:r>
-      <w:proofErr w:type="spellEnd"/>
-      <w:r>
-        <w:t xml:space="preserve"> individual </w:t>
-      </w:r>
-      <w:proofErr w:type="spellStart"/>
-      <w:r>
-        <w:t>contributions</w:t>
-      </w:r>
-      <w:proofErr w:type="spellEnd"/>
-      <w:r>
-        <w:t xml:space="preserve">, </w:t>
-      </w:r>
-      <w:proofErr w:type="spellStart"/>
-      <w:r>
-        <w:t>key</w:t>
-      </w:r>
-      <w:proofErr w:type="spellEnd"/>
-      <w:r>
-        <w:t xml:space="preserve"> performance </w:t>
-      </w:r>
-      <w:proofErr w:type="spellStart"/>
-      <w:r>
-        <w:t>indicators</w:t>
-      </w:r>
-      <w:proofErr w:type="spellEnd"/>
-      <w:r>
-        <w:t xml:space="preserve">, and </w:t>
-      </w:r>
-      <w:proofErr w:type="spellStart"/>
-      <w:r>
-        <w:t>any</w:t>
-      </w:r>
-      <w:proofErr w:type="spellEnd"/>
-      <w:r>
-        <w:t xml:space="preserve"> corrective </w:t>
-      </w:r>
-      <w:proofErr w:type="spellStart"/>
-      <w:r>
-        <w:t>actions</w:t>
-      </w:r>
-      <w:proofErr w:type="spellEnd"/>
-      <w:r>
-        <w:t xml:space="preserve"> </w:t>
-      </w:r>
-      <w:proofErr w:type="spellStart"/>
-      <w:r>
-        <w:t>taken</w:t>
-      </w:r>
-      <w:proofErr w:type="spellEnd"/>
-      <w:r>
-        <w:t xml:space="preserve">. </w:t>
-      </w:r>
-      <w:proofErr w:type="spellStart"/>
-      <w:r>
-        <w:t>Additionally</w:t>
-      </w:r>
-      <w:proofErr w:type="spellEnd"/>
-      <w:r>
-        <w:t xml:space="preserve">, </w:t>
-      </w:r>
-      <w:proofErr w:type="spellStart"/>
-      <w:r>
-        <w:t>it</w:t>
-      </w:r>
-      <w:proofErr w:type="spellEnd"/>
-      <w:r>
-        <w:t xml:space="preserve"> </w:t>
-      </w:r>
-      <w:proofErr w:type="spellStart"/>
-      <w:r>
-        <w:t>presents</w:t>
-      </w:r>
-      <w:proofErr w:type="spellEnd"/>
-      <w:r>
-        <w:t xml:space="preserve"> a </w:t>
-      </w:r>
-      <w:proofErr w:type="spellStart"/>
-      <w:r>
-        <w:t>cost</w:t>
-      </w:r>
-      <w:proofErr w:type="spellEnd"/>
-      <w:r>
-        <w:t xml:space="preserve"> </w:t>
-      </w:r>
-      <w:proofErr w:type="spellStart"/>
-      <w:r>
-        <w:t>comparison</w:t>
-      </w:r>
-      <w:proofErr w:type="spellEnd"/>
-      <w:r>
-        <w:t xml:space="preserve"> </w:t>
-      </w:r>
-      <w:proofErr w:type="spellStart"/>
-      <w:r>
-        <w:t>between</w:t>
-      </w:r>
-      <w:proofErr w:type="spellEnd"/>
-      <w:r>
-        <w:t xml:space="preserve"> </w:t>
-      </w:r>
-      <w:proofErr w:type="spellStart"/>
-      <w:r>
-        <w:t>the</w:t>
-      </w:r>
-      <w:proofErr w:type="spellEnd"/>
-      <w:r>
-        <w:t xml:space="preserve"> </w:t>
-      </w:r>
-      <w:proofErr w:type="spellStart"/>
-      <w:r>
-        <w:t>initial</w:t>
-      </w:r>
-      <w:proofErr w:type="spellEnd"/>
-      <w:r>
-        <w:t xml:space="preserve"> </w:t>
-      </w:r>
-      <w:proofErr w:type="spellStart"/>
-      <w:r>
-        <w:t>budget</w:t>
-      </w:r>
-      <w:proofErr w:type="spellEnd"/>
-      <w:r>
-        <w:t xml:space="preserve"> </w:t>
-      </w:r>
-      <w:proofErr w:type="spellStart"/>
-      <w:r>
-        <w:t>estimate</w:t>
-      </w:r>
-      <w:proofErr w:type="spellEnd"/>
-      <w:r>
-        <w:t xml:space="preserve"> and actual expenses </w:t>
-      </w:r>
-      <w:proofErr w:type="spellStart"/>
-      <w:r>
-        <w:t>incurred</w:t>
-      </w:r>
-      <w:proofErr w:type="spellEnd"/>
-      <w:r>
-        <w:t>.</w:t>
+        <w:t>Progress Chapter</w:t>
+      </w:r>
+      <w:r>
+        <w:t xml:space="preserve"> assesses team performance, documenting individual contributions, key performance indicators, and any corrective actions taken. Additionally, it presents a cost comparison between the initial budget estimate and actual expenses incurred.</w:t>
       </w:r>
     </w:p>
     <w:p>
@@ -3616,173 +1968,8 @@
       <w:pPr>
         <w:jc w:val="both"/>
       </w:pPr>
-      <w:proofErr w:type="spellStart"/>
-      <w:r>
-        <w:t>By</w:t>
-      </w:r>
-      <w:proofErr w:type="spellEnd"/>
-      <w:r>
-        <w:t xml:space="preserve"> </w:t>
-      </w:r>
-      <w:proofErr w:type="spellStart"/>
-      <w:r>
-        <w:t>outlining</w:t>
-      </w:r>
-      <w:proofErr w:type="spellEnd"/>
-      <w:r>
-        <w:t xml:space="preserve"> </w:t>
-      </w:r>
-      <w:proofErr w:type="spellStart"/>
-      <w:r>
-        <w:t>these</w:t>
-      </w:r>
-      <w:proofErr w:type="spellEnd"/>
-      <w:r>
-        <w:t xml:space="preserve"> </w:t>
-      </w:r>
-      <w:proofErr w:type="spellStart"/>
-      <w:r>
-        <w:t>aspects</w:t>
-      </w:r>
-      <w:proofErr w:type="spellEnd"/>
-      <w:r>
-        <w:t xml:space="preserve">, </w:t>
-      </w:r>
-      <w:proofErr w:type="spellStart"/>
-      <w:r>
-        <w:t>this</w:t>
-      </w:r>
-      <w:proofErr w:type="spellEnd"/>
-      <w:r>
-        <w:t xml:space="preserve"> </w:t>
-      </w:r>
-      <w:proofErr w:type="spellStart"/>
-      <w:r>
-        <w:t>report</w:t>
-      </w:r>
-      <w:proofErr w:type="spellEnd"/>
-      <w:r>
-        <w:t xml:space="preserve"> </w:t>
-      </w:r>
-      <w:proofErr w:type="spellStart"/>
-      <w:r>
-        <w:t>provides</w:t>
-      </w:r>
-      <w:proofErr w:type="spellEnd"/>
-      <w:r>
-        <w:t xml:space="preserve"> a comprehensive </w:t>
-      </w:r>
-      <w:proofErr w:type="spellStart"/>
-      <w:r>
-        <w:t>evaluation</w:t>
-      </w:r>
-      <w:proofErr w:type="spellEnd"/>
-      <w:r>
-        <w:t xml:space="preserve"> </w:t>
-      </w:r>
-      <w:proofErr w:type="spellStart"/>
-      <w:r>
-        <w:t>of</w:t>
-      </w:r>
-      <w:proofErr w:type="spellEnd"/>
-      <w:r>
-        <w:t xml:space="preserve"> </w:t>
-      </w:r>
-      <w:proofErr w:type="spellStart"/>
-      <w:r>
-        <w:t>the</w:t>
-      </w:r>
-      <w:proofErr w:type="spellEnd"/>
-      <w:r>
-        <w:t xml:space="preserve"> </w:t>
-      </w:r>
-      <w:proofErr w:type="spellStart"/>
-      <w:r>
-        <w:t>project's</w:t>
-      </w:r>
-      <w:proofErr w:type="spellEnd"/>
-      <w:r>
-        <w:t xml:space="preserve"> </w:t>
-      </w:r>
-      <w:proofErr w:type="spellStart"/>
-      <w:r>
-        <w:t>execution</w:t>
-      </w:r>
-      <w:proofErr w:type="spellEnd"/>
-      <w:r>
-        <w:t xml:space="preserve">, </w:t>
-      </w:r>
-      <w:proofErr w:type="spellStart"/>
-      <w:r>
-        <w:t>offering</w:t>
-      </w:r>
-      <w:proofErr w:type="spellEnd"/>
-      <w:r>
-        <w:t xml:space="preserve"> </w:t>
-      </w:r>
-      <w:proofErr w:type="spellStart"/>
-      <w:r>
-        <w:t>insights</w:t>
-      </w:r>
-      <w:proofErr w:type="spellEnd"/>
-      <w:r>
-        <w:t xml:space="preserve"> </w:t>
-      </w:r>
-      <w:proofErr w:type="spellStart"/>
-      <w:r>
-        <w:t>into</w:t>
-      </w:r>
-      <w:proofErr w:type="spellEnd"/>
-      <w:r>
-        <w:t xml:space="preserve"> </w:t>
-      </w:r>
-      <w:proofErr w:type="spellStart"/>
-      <w:r>
-        <w:t>its</w:t>
-      </w:r>
-      <w:proofErr w:type="spellEnd"/>
-      <w:r>
-        <w:t xml:space="preserve"> </w:t>
-      </w:r>
-      <w:proofErr w:type="spellStart"/>
-      <w:r>
-        <w:t>efficiency</w:t>
-      </w:r>
-      <w:proofErr w:type="spellEnd"/>
-      <w:r>
-        <w:t xml:space="preserve"> and </w:t>
-      </w:r>
-      <w:proofErr w:type="spellStart"/>
-      <w:r>
-        <w:t>identifying</w:t>
-      </w:r>
-      <w:proofErr w:type="spellEnd"/>
-      <w:r>
-        <w:t xml:space="preserve"> </w:t>
-      </w:r>
-      <w:proofErr w:type="spellStart"/>
-      <w:r>
-        <w:t>opportunities</w:t>
-      </w:r>
-      <w:proofErr w:type="spellEnd"/>
-      <w:r>
-        <w:t xml:space="preserve"> </w:t>
-      </w:r>
-      <w:proofErr w:type="spellStart"/>
-      <w:r>
-        <w:t>for</w:t>
-      </w:r>
-      <w:proofErr w:type="spellEnd"/>
-      <w:r>
-        <w:t xml:space="preserve"> </w:t>
-      </w:r>
-      <w:proofErr w:type="spellStart"/>
-      <w:r>
-        <w:t>improvement</w:t>
-      </w:r>
-      <w:proofErr w:type="spellEnd"/>
-      <w:r>
-        <w:t>.</w:t>
+      <w:r>
+        <w:t>By outlining these aspects, this report provides a comprehensive evaluation of the project's execution, offering insights into its efficiency and identifying opportunities for improvement.</w:t>
       </w:r>
     </w:p>
     <w:p>
@@ -3830,7 +2017,6 @@
           <w:bCs/>
         </w:rPr>
       </w:pPr>
-      <w:proofErr w:type="spellStart"/>
       <w:r>
         <w:rPr>
           <w:b/>
@@ -3838,7 +2024,6 @@
         </w:rPr>
         <w:t>Planning</w:t>
       </w:r>
-      <w:proofErr w:type="spellEnd"/>
     </w:p>
     <w:p>
       <w:pPr>
@@ -3847,96 +2032,19 @@
           <w:lang w:val="en-GB"/>
         </w:rPr>
       </w:pPr>
-      <w:proofErr w:type="spellStart"/>
-      <w:r>
-        <w:t>To</w:t>
-      </w:r>
-      <w:proofErr w:type="spellEnd"/>
-      <w:r>
-        <w:t xml:space="preserve"> </w:t>
-      </w:r>
-      <w:proofErr w:type="spellStart"/>
-      <w:r>
-        <w:t>efficiently</w:t>
-      </w:r>
-      <w:proofErr w:type="spellEnd"/>
-      <w:r>
-        <w:t xml:space="preserve"> </w:t>
-      </w:r>
-      <w:proofErr w:type="spellStart"/>
-      <w:r>
-        <w:t>manage</w:t>
-      </w:r>
-      <w:proofErr w:type="spellEnd"/>
-      <w:r>
-        <w:t xml:space="preserve"> and </w:t>
-      </w:r>
-      <w:proofErr w:type="spellStart"/>
-      <w:r>
-        <w:t>document</w:t>
-      </w:r>
-      <w:proofErr w:type="spellEnd"/>
-      <w:r>
-        <w:t xml:space="preserve"> </w:t>
-      </w:r>
-      <w:proofErr w:type="spellStart"/>
-      <w:r>
-        <w:t>project</w:t>
-      </w:r>
-      <w:proofErr w:type="spellEnd"/>
-      <w:r>
-        <w:t xml:space="preserve"> </w:t>
-      </w:r>
-      <w:proofErr w:type="spellStart"/>
-      <w:r>
-        <w:t>progress</w:t>
-      </w:r>
-      <w:proofErr w:type="spellEnd"/>
-      <w:r>
-        <w:t xml:space="preserve">, </w:t>
-      </w:r>
-      <w:proofErr w:type="spellStart"/>
-      <w:r>
-        <w:t>Clockify</w:t>
-      </w:r>
-      <w:proofErr w:type="spellEnd"/>
-      <w:r>
-        <w:t xml:space="preserve"> and </w:t>
+      <w:r>
+        <w:t xml:space="preserve">To efficiently manage and document project progress, Clockify and </w:t>
       </w:r>
       <w:hyperlink r:id="rId12" w:history="1">
         <w:r>
           <w:rPr>
             <w:rStyle w:val="Hipervnculo"/>
           </w:rPr>
-          <w:t xml:space="preserve">GitHub Project </w:t>
+          <w:t>GitHub Project Dashboard</w:t>
         </w:r>
-        <w:proofErr w:type="spellStart"/>
-        <w:r>
-          <w:rPr>
-            <w:rStyle w:val="Hipervnculo"/>
-          </w:rPr>
-          <w:t>Dashboard</w:t>
-        </w:r>
-        <w:proofErr w:type="spellEnd"/>
       </w:hyperlink>
       <w:r>
-        <w:t xml:space="preserve"> </w:t>
-      </w:r>
-      <w:proofErr w:type="spellStart"/>
-      <w:r>
-        <w:t>were</w:t>
-      </w:r>
-      <w:proofErr w:type="spellEnd"/>
-      <w:r>
-        <w:t xml:space="preserve"> </w:t>
-      </w:r>
-      <w:proofErr w:type="spellStart"/>
-      <w:r>
-        <w:t>used</w:t>
-      </w:r>
-      <w:proofErr w:type="spellEnd"/>
-      <w:r>
-        <w:t>.</w:t>
+        <w:t xml:space="preserve"> were used.</w:t>
       </w:r>
     </w:p>
     <w:tbl>
@@ -4069,21 +2177,8 @@
             <w:pPr>
               <w:jc w:val="both"/>
             </w:pPr>
-            <w:proofErr w:type="spellStart"/>
-            <w:r>
-              <w:t>Task</w:t>
-            </w:r>
-            <w:proofErr w:type="spellEnd"/>
-            <w:r>
-              <w:t xml:space="preserve"> 1- </w:t>
-            </w:r>
-            <w:proofErr w:type="spellStart"/>
-            <w:r>
-              <w:t>Student</w:t>
-            </w:r>
-            <w:proofErr w:type="spellEnd"/>
-            <w:r>
-              <w:t xml:space="preserve"> 2 </w:t>
+            <w:r>
+              <w:t xml:space="preserve">Task 1- Student 2 </w:t>
             </w:r>
             <w:r>
               <w:t>–</w:t>
@@ -4107,21 +2202,7 @@
               <w:rPr>
                 <w:lang w:val="en-GB"/>
               </w:rPr>
-              <w:t xml:space="preserve">Modify the </w:t>
-            </w:r>
-            <w:proofErr w:type="spellStart"/>
-            <w:r>
-              <w:rPr>
-                <w:lang w:val="en-GB"/>
-              </w:rPr>
-              <w:t>anonymus</w:t>
-            </w:r>
-            <w:proofErr w:type="spellEnd"/>
-            <w:r>
-              <w:rPr>
-                <w:lang w:val="en-GB"/>
-              </w:rPr>
-              <w:t xml:space="preserve"> menu</w:t>
+              <w:t>Modify the anonymus menu</w:t>
             </w:r>
           </w:p>
         </w:tc>
@@ -4195,39 +2276,21 @@
             <w:pPr>
               <w:jc w:val="both"/>
             </w:pPr>
-            <w:proofErr w:type="spellStart"/>
-            <w:r>
-              <w:t>Task</w:t>
-            </w:r>
-            <w:proofErr w:type="spellEnd"/>
-            <w:r>
-              <w:t xml:space="preserve"> </w:t>
+            <w:r>
+              <w:t xml:space="preserve">Task </w:t>
             </w:r>
             <w:r>
               <w:t>2</w:t>
             </w:r>
             <w:r>
-              <w:t xml:space="preserve">- </w:t>
-            </w:r>
-            <w:proofErr w:type="spellStart"/>
-            <w:r>
-              <w:t>Student</w:t>
-            </w:r>
-            <w:proofErr w:type="spellEnd"/>
-            <w:r>
-              <w:t xml:space="preserve"> 2 </w:t>
+              <w:t xml:space="preserve">- Student 2 </w:t>
             </w:r>
             <w:r>
               <w:t>–</w:t>
             </w:r>
             <w:r>
-              <w:t xml:space="preserve"> </w:t>
-            </w:r>
-            <w:proofErr w:type="spellStart"/>
-            <w:r>
-              <w:t>Mandatory</w:t>
-            </w:r>
-            <w:proofErr w:type="spellEnd"/>
+              <w:t xml:space="preserve"> Mandatory</w:t>
+            </w:r>
           </w:p>
         </w:tc>
         <w:tc>
@@ -4244,21 +2307,7 @@
               <w:rPr>
                 <w:lang w:val="en-GB"/>
               </w:rPr>
-              <w:t xml:space="preserve">Provide link </w:t>
-            </w:r>
-            <w:proofErr w:type="gramStart"/>
-            <w:r>
-              <w:rPr>
-                <w:lang w:val="en-GB"/>
-              </w:rPr>
-              <w:t>to  planning</w:t>
-            </w:r>
-            <w:proofErr w:type="gramEnd"/>
-            <w:r>
-              <w:rPr>
-                <w:lang w:val="en-GB"/>
-              </w:rPr>
-              <w:t xml:space="preserve"> dashboard</w:t>
+              <w:t>Provide link to  planning dashboard</w:t>
             </w:r>
           </w:p>
         </w:tc>
@@ -4332,41 +2381,23 @@
             <w:pPr>
               <w:jc w:val="both"/>
             </w:pPr>
-            <w:proofErr w:type="spellStart"/>
-            <w:r>
-              <w:t>Task</w:t>
-            </w:r>
-            <w:proofErr w:type="spellEnd"/>
+            <w:r>
+              <w:t xml:space="preserve">Task </w:t>
+            </w:r>
+            <w:r>
+              <w:t>24</w:t>
+            </w:r>
+            <w:r>
+              <w:t xml:space="preserve">- Student 2 </w:t>
+            </w:r>
+            <w:r>
+              <w:t>–</w:t>
+            </w:r>
             <w:r>
               <w:t xml:space="preserve"> </w:t>
             </w:r>
             <w:r>
-              <w:t>24</w:t>
-            </w:r>
-            <w:r>
-              <w:t xml:space="preserve">- </w:t>
-            </w:r>
-            <w:proofErr w:type="spellStart"/>
-            <w:r>
-              <w:t>Student</w:t>
-            </w:r>
-            <w:proofErr w:type="spellEnd"/>
-            <w:r>
-              <w:t xml:space="preserve"> 2 </w:t>
-            </w:r>
-            <w:r>
-              <w:t>–</w:t>
-            </w:r>
-            <w:r>
-              <w:t xml:space="preserve"> </w:t>
-            </w:r>
-            <w:proofErr w:type="spellStart"/>
-            <w:r>
-              <w:t>Suplementary</w:t>
-            </w:r>
-            <w:proofErr w:type="spellEnd"/>
-            <w:r>
-              <w:t xml:space="preserve"> II</w:t>
+              <w:t>Suplementary II</w:t>
             </w:r>
           </w:p>
         </w:tc>
@@ -4458,44 +2489,23 @@
             <w:pPr>
               <w:jc w:val="both"/>
             </w:pPr>
-            <w:proofErr w:type="spellStart"/>
-            <w:r>
-              <w:t>Task</w:t>
-            </w:r>
-            <w:proofErr w:type="spellEnd"/>
+            <w:r>
+              <w:t xml:space="preserve">Task </w:t>
+            </w:r>
+            <w:r>
+              <w:t>25</w:t>
+            </w:r>
+            <w:r>
+              <w:t xml:space="preserve">- Student 2 </w:t>
+            </w:r>
+            <w:r>
+              <w:t>–</w:t>
+            </w:r>
             <w:r>
               <w:t xml:space="preserve"> </w:t>
             </w:r>
             <w:r>
-              <w:t>2</w:t>
-            </w:r>
-            <w:r>
-              <w:t>5</w:t>
-            </w:r>
-            <w:r>
-              <w:t xml:space="preserve">- </w:t>
-            </w:r>
-            <w:proofErr w:type="spellStart"/>
-            <w:r>
-              <w:t>Student</w:t>
-            </w:r>
-            <w:proofErr w:type="spellEnd"/>
-            <w:r>
-              <w:t xml:space="preserve"> 2 </w:t>
-            </w:r>
-            <w:r>
-              <w:t>–</w:t>
-            </w:r>
-            <w:r>
-              <w:t xml:space="preserve"> </w:t>
-            </w:r>
-            <w:proofErr w:type="spellStart"/>
-            <w:r>
-              <w:t>Suplementary</w:t>
-            </w:r>
-            <w:proofErr w:type="spellEnd"/>
-            <w:r>
-              <w:t xml:space="preserve"> II</w:t>
+              <w:t>Suplementary II</w:t>
             </w:r>
           </w:p>
         </w:tc>
@@ -4644,6 +2654,7 @@
       </w:pPr>
       <w:r>
         <w:rPr>
+          <w:noProof/>
           <w:lang w:val="en-GB"/>
         </w:rPr>
         <w:drawing>
@@ -4713,215 +2724,7 @@
     </w:p>
     <w:p>
       <w:r>
-        <w:t xml:space="preserve">As </w:t>
-      </w:r>
-      <w:proofErr w:type="spellStart"/>
-      <w:r>
-        <w:t>this</w:t>
-      </w:r>
-      <w:proofErr w:type="spellEnd"/>
-      <w:r>
-        <w:t xml:space="preserve"> </w:t>
-      </w:r>
-      <w:proofErr w:type="spellStart"/>
-      <w:r>
-        <w:t>deliverable</w:t>
-      </w:r>
-      <w:proofErr w:type="spellEnd"/>
-      <w:r>
-        <w:t xml:space="preserve"> </w:t>
-      </w:r>
-      <w:proofErr w:type="spellStart"/>
-      <w:r>
-        <w:t>was</w:t>
-      </w:r>
-      <w:proofErr w:type="spellEnd"/>
-      <w:r>
-        <w:t xml:space="preserve"> </w:t>
-      </w:r>
-      <w:proofErr w:type="spellStart"/>
-      <w:r>
-        <w:t>completed</w:t>
-      </w:r>
-      <w:proofErr w:type="spellEnd"/>
-      <w:r>
-        <w:t xml:space="preserve"> </w:t>
-      </w:r>
-      <w:proofErr w:type="spellStart"/>
-      <w:r>
-        <w:t>without</w:t>
-      </w:r>
-      <w:proofErr w:type="spellEnd"/>
-      <w:r>
-        <w:t xml:space="preserve"> a </w:t>
-      </w:r>
-      <w:proofErr w:type="spellStart"/>
-      <w:r>
-        <w:t>structured</w:t>
-      </w:r>
-      <w:proofErr w:type="spellEnd"/>
-      <w:r>
-        <w:t xml:space="preserve"> </w:t>
-      </w:r>
-      <w:proofErr w:type="spellStart"/>
-      <w:r>
-        <w:t>planning</w:t>
-      </w:r>
-      <w:proofErr w:type="spellEnd"/>
-      <w:r>
-        <w:t xml:space="preserve"> </w:t>
-      </w:r>
-      <w:proofErr w:type="spellStart"/>
-      <w:r>
-        <w:t>phase</w:t>
-      </w:r>
-      <w:proofErr w:type="spellEnd"/>
-      <w:r>
-        <w:t xml:space="preserve">, </w:t>
-      </w:r>
-      <w:proofErr w:type="spellStart"/>
-      <w:r>
-        <w:t>planned</w:t>
-      </w:r>
-      <w:proofErr w:type="spellEnd"/>
-      <w:r>
-        <w:t xml:space="preserve"> time </w:t>
-      </w:r>
-      <w:proofErr w:type="spellStart"/>
-      <w:r>
-        <w:t>estimates</w:t>
-      </w:r>
-      <w:proofErr w:type="spellEnd"/>
-      <w:r>
-        <w:t xml:space="preserve"> </w:t>
-      </w:r>
-      <w:proofErr w:type="spellStart"/>
-      <w:r>
-        <w:t>were</w:t>
-      </w:r>
-      <w:proofErr w:type="spellEnd"/>
-      <w:r>
-        <w:t xml:space="preserve"> </w:t>
-      </w:r>
-      <w:proofErr w:type="spellStart"/>
-      <w:r>
-        <w:t>not</w:t>
-      </w:r>
-      <w:proofErr w:type="spellEnd"/>
-      <w:r>
-        <w:t xml:space="preserve"> </w:t>
-      </w:r>
-      <w:proofErr w:type="spellStart"/>
-      <w:r>
-        <w:t>formally</w:t>
-      </w:r>
-      <w:proofErr w:type="spellEnd"/>
-      <w:r>
-        <w:t xml:space="preserve"> </w:t>
-      </w:r>
-      <w:proofErr w:type="spellStart"/>
-      <w:r>
-        <w:t>recorded</w:t>
-      </w:r>
-      <w:proofErr w:type="spellEnd"/>
-      <w:r>
-        <w:t xml:space="preserve">. </w:t>
-      </w:r>
-      <w:proofErr w:type="spellStart"/>
-      <w:r>
-        <w:t>Instead</w:t>
-      </w:r>
-      <w:proofErr w:type="spellEnd"/>
-      <w:r>
-        <w:t xml:space="preserve">, actual </w:t>
-      </w:r>
-      <w:proofErr w:type="spellStart"/>
-      <w:r>
-        <w:t>recorded</w:t>
-      </w:r>
-      <w:proofErr w:type="spellEnd"/>
-      <w:r>
-        <w:t xml:space="preserve"> times </w:t>
-      </w:r>
-      <w:proofErr w:type="spellStart"/>
-      <w:r>
-        <w:t>have</w:t>
-      </w:r>
-      <w:proofErr w:type="spellEnd"/>
-      <w:r>
-        <w:t xml:space="preserve"> </w:t>
-      </w:r>
-      <w:proofErr w:type="spellStart"/>
-      <w:r>
-        <w:t>been</w:t>
-      </w:r>
-      <w:proofErr w:type="spellEnd"/>
-      <w:r>
-        <w:t xml:space="preserve"> </w:t>
-      </w:r>
-      <w:proofErr w:type="spellStart"/>
-      <w:r>
-        <w:t>used</w:t>
-      </w:r>
-      <w:proofErr w:type="spellEnd"/>
-      <w:r>
-        <w:t xml:space="preserve"> </w:t>
-      </w:r>
-      <w:proofErr w:type="spellStart"/>
-      <w:r>
-        <w:t>to</w:t>
-      </w:r>
-      <w:proofErr w:type="spellEnd"/>
-      <w:r>
-        <w:t xml:space="preserve"> </w:t>
-      </w:r>
-      <w:proofErr w:type="spellStart"/>
-      <w:r>
-        <w:t>document</w:t>
-      </w:r>
-      <w:proofErr w:type="spellEnd"/>
-      <w:r>
-        <w:t xml:space="preserve"> </w:t>
-      </w:r>
-      <w:proofErr w:type="spellStart"/>
-      <w:r>
-        <w:t>the</w:t>
-      </w:r>
-      <w:proofErr w:type="spellEnd"/>
-      <w:r>
-        <w:t xml:space="preserve"> </w:t>
-      </w:r>
-      <w:proofErr w:type="spellStart"/>
-      <w:r>
-        <w:t>execution</w:t>
-      </w:r>
-      <w:proofErr w:type="spellEnd"/>
-      <w:r>
-        <w:t xml:space="preserve"> </w:t>
-      </w:r>
-      <w:proofErr w:type="spellStart"/>
-      <w:r>
-        <w:t>of</w:t>
-      </w:r>
-      <w:proofErr w:type="spellEnd"/>
-      <w:r>
-        <w:t xml:space="preserve"> </w:t>
-      </w:r>
-      <w:proofErr w:type="spellStart"/>
-      <w:r>
-        <w:t>each</w:t>
-      </w:r>
-      <w:proofErr w:type="spellEnd"/>
-      <w:r>
-        <w:t xml:space="preserve"> </w:t>
-      </w:r>
-      <w:proofErr w:type="spellStart"/>
-      <w:r>
-        <w:t>task</w:t>
-      </w:r>
-      <w:proofErr w:type="spellEnd"/>
-      <w:r>
-        <w:t>.</w:t>
+        <w:t>As this deliverable was completed without a structured planning phase, planned time estimates were not formally recorded. Instead, actual recorded times have been used to document the execution of each task.</w:t>
       </w:r>
     </w:p>
     <w:p/>
@@ -5151,19 +2954,7 @@
               <w:rPr>
                 <w:lang w:val="en-GB"/>
               </w:rPr>
-              <w:t>€</w:t>
-            </w:r>
-            <w:r>
-              <w:rPr>
-                <w:lang w:val="en-GB"/>
-              </w:rPr>
-              <w:t>2</w:t>
-            </w:r>
-            <w:r>
-              <w:rPr>
-                <w:lang w:val="en-GB"/>
-              </w:rPr>
-              <w:t>0.00</w:t>
+              <w:t>€20.00</w:t>
             </w:r>
           </w:p>
         </w:tc>
@@ -5610,19 +3401,7 @@
               <w:rPr>
                 <w:lang w:val="en-GB"/>
               </w:rPr>
-              <w:t>~</w:t>
-            </w:r>
-            <w:r>
-              <w:rPr>
-                <w:lang w:val="en-GB"/>
-              </w:rPr>
-              <w:t>€</w:t>
-            </w:r>
-            <w:r>
-              <w:rPr>
-                <w:lang w:val="en-GB"/>
-              </w:rPr>
-              <w:t>50 / year</w:t>
+              <w:t>~€50 / year</w:t>
             </w:r>
           </w:p>
         </w:tc>
@@ -5702,19 +3481,7 @@
               <w:rPr>
                 <w:lang w:val="en-GB"/>
               </w:rPr>
-              <w:t>~€</w:t>
-            </w:r>
-            <w:r>
-              <w:rPr>
-                <w:lang w:val="en-GB"/>
-              </w:rPr>
-              <w:t>7</w:t>
-            </w:r>
-            <w:r>
-              <w:rPr>
-                <w:lang w:val="en-GB"/>
-              </w:rPr>
-              <w:t>0 / year</w:t>
+              <w:t>~€70 / year</w:t>
             </w:r>
           </w:p>
         </w:tc>
@@ -5762,15 +3529,7 @@
                 <w:bCs/>
                 <w:lang w:val="en-GB"/>
               </w:rPr>
-              <w:t>€2</w:t>
-            </w:r>
-            <w:r>
-              <w:rPr>
-                <w:b/>
-                <w:bCs/>
-                <w:lang w:val="en-GB"/>
-              </w:rPr>
-              <w:t>70</w:t>
+              <w:t>€270</w:t>
             </w:r>
           </w:p>
         </w:tc>
@@ -5784,77 +3543,8 @@
       </w:pPr>
     </w:p>
     <w:p>
-      <w:proofErr w:type="spellStart"/>
-      <w:r>
-        <w:t>Amortisation</w:t>
-      </w:r>
-      <w:proofErr w:type="spellEnd"/>
-      <w:r>
-        <w:t xml:space="preserve"> </w:t>
-      </w:r>
-      <w:proofErr w:type="spellStart"/>
-      <w:r>
-        <w:t>calculated</w:t>
-      </w:r>
-      <w:proofErr w:type="spellEnd"/>
-      <w:r>
-        <w:t xml:space="preserve"> </w:t>
-      </w:r>
-      <w:proofErr w:type="spellStart"/>
-      <w:r>
-        <w:t>by</w:t>
-      </w:r>
-      <w:proofErr w:type="spellEnd"/>
-      <w:r>
-        <w:t xml:space="preserve"> </w:t>
-      </w:r>
-      <w:proofErr w:type="spellStart"/>
-      <w:r>
-        <w:t>using</w:t>
-      </w:r>
-      <w:proofErr w:type="spellEnd"/>
-      <w:r>
-        <w:t xml:space="preserve"> </w:t>
-      </w:r>
-      <w:proofErr w:type="spellStart"/>
-      <w:r>
-        <w:t>the</w:t>
-      </w:r>
-      <w:proofErr w:type="spellEnd"/>
-      <w:r>
-        <w:t xml:space="preserve"> linear </w:t>
-      </w:r>
-      <w:proofErr w:type="spellStart"/>
-      <w:r>
-        <w:t>method</w:t>
-      </w:r>
-      <w:proofErr w:type="spellEnd"/>
-      <w:r>
-        <w:t xml:space="preserve"> </w:t>
-      </w:r>
-      <w:proofErr w:type="spellStart"/>
-      <w:r>
-        <w:t>over</w:t>
-      </w:r>
-      <w:proofErr w:type="spellEnd"/>
-      <w:r>
-        <w:t xml:space="preserve"> 3 </w:t>
-      </w:r>
-      <w:proofErr w:type="spellStart"/>
-      <w:r>
-        <w:t>years</w:t>
-      </w:r>
-      <w:proofErr w:type="spellEnd"/>
-      <w:r>
-        <w:t xml:space="preserve"> (36 </w:t>
-      </w:r>
-      <w:proofErr w:type="spellStart"/>
-      <w:r>
-        <w:t>months</w:t>
-      </w:r>
-      <w:proofErr w:type="spellEnd"/>
-      <w:r>
-        <w:t>):</w:t>
+      <w:r>
+        <w:t>Amortisation calculated by using the linear method over 3 years (36 months):</w:t>
       </w:r>
     </w:p>
     <w:p>
@@ -6345,83 +4035,10 @@
           <w:b/>
           <w:bCs/>
         </w:rPr>
-        <w:t xml:space="preserve">No </w:t>
-      </w:r>
-      <w:proofErr w:type="spellStart"/>
-      <w:r>
-        <w:rPr>
-          <w:b/>
-          <w:bCs/>
-        </w:rPr>
-        <w:t>conflicts</w:t>
-      </w:r>
-      <w:proofErr w:type="spellEnd"/>
-      <w:r>
-        <w:t xml:space="preserve"> </w:t>
-      </w:r>
-      <w:proofErr w:type="spellStart"/>
-      <w:r>
-        <w:t>arose</w:t>
-      </w:r>
-      <w:proofErr w:type="spellEnd"/>
-      <w:r>
-        <w:t xml:space="preserve"> </w:t>
-      </w:r>
-      <w:proofErr w:type="spellStart"/>
-      <w:r>
-        <w:t>during</w:t>
-      </w:r>
-      <w:proofErr w:type="spellEnd"/>
-      <w:r>
-        <w:t xml:space="preserve"> </w:t>
-      </w:r>
-      <w:proofErr w:type="spellStart"/>
-      <w:r>
-        <w:t>this</w:t>
-      </w:r>
-      <w:proofErr w:type="spellEnd"/>
-      <w:r>
-        <w:t xml:space="preserve"> </w:t>
-      </w:r>
-      <w:proofErr w:type="spellStart"/>
-      <w:r>
-        <w:t>deliverable</w:t>
-      </w:r>
-      <w:proofErr w:type="spellEnd"/>
-      <w:r>
-        <w:t xml:space="preserve">. </w:t>
-      </w:r>
-      <w:proofErr w:type="spellStart"/>
-      <w:r>
-        <w:t>Coordination</w:t>
-      </w:r>
-      <w:proofErr w:type="spellEnd"/>
-      <w:r>
-        <w:t xml:space="preserve"> and </w:t>
-      </w:r>
-      <w:proofErr w:type="spellStart"/>
-      <w:r>
-        <w:t>communication</w:t>
-      </w:r>
-      <w:proofErr w:type="spellEnd"/>
-      <w:r>
-        <w:t xml:space="preserve"> </w:t>
-      </w:r>
-      <w:proofErr w:type="spellStart"/>
-      <w:r>
-        <w:t>were</w:t>
-      </w:r>
-      <w:proofErr w:type="spellEnd"/>
-      <w:r>
-        <w:t xml:space="preserve"> </w:t>
-      </w:r>
-      <w:proofErr w:type="spellStart"/>
-      <w:r>
-        <w:t>effective</w:t>
-      </w:r>
-      <w:proofErr w:type="spellEnd"/>
-      <w:r>
-        <w:t>.</w:t>
+        <w:t>No conflicts</w:t>
+      </w:r>
+      <w:r>
+        <w:t xml:space="preserve"> arose during this deliverable. Coordination and communication were effective.</w:t>
       </w:r>
     </w:p>
     <w:p>
@@ -6451,301 +4068,8 @@
           <w:lang w:val="en-GB"/>
         </w:rPr>
       </w:pPr>
-      <w:proofErr w:type="spellStart"/>
-      <w:r>
-        <w:t>Since</w:t>
-      </w:r>
-      <w:proofErr w:type="spellEnd"/>
-      <w:r>
-        <w:t xml:space="preserve"> no prior </w:t>
-      </w:r>
-      <w:proofErr w:type="spellStart"/>
-      <w:r>
-        <w:t>planning</w:t>
-      </w:r>
-      <w:proofErr w:type="spellEnd"/>
-      <w:r>
-        <w:t xml:space="preserve"> data </w:t>
-      </w:r>
-      <w:proofErr w:type="spellStart"/>
-      <w:r>
-        <w:t>was</w:t>
-      </w:r>
-      <w:proofErr w:type="spellEnd"/>
-      <w:r>
-        <w:t xml:space="preserve"> </w:t>
-      </w:r>
-      <w:proofErr w:type="spellStart"/>
-      <w:r>
-        <w:t>available</w:t>
-      </w:r>
-      <w:proofErr w:type="spellEnd"/>
-      <w:r>
-        <w:t xml:space="preserve">, </w:t>
-      </w:r>
-      <w:proofErr w:type="spellStart"/>
-      <w:r>
-        <w:t>direct</w:t>
-      </w:r>
-      <w:proofErr w:type="spellEnd"/>
-      <w:r>
-        <w:t xml:space="preserve"> </w:t>
-      </w:r>
-      <w:proofErr w:type="spellStart"/>
-      <w:r>
-        <w:t>comparisons</w:t>
-      </w:r>
-      <w:proofErr w:type="spellEnd"/>
-      <w:r>
-        <w:t xml:space="preserve"> </w:t>
-      </w:r>
-      <w:proofErr w:type="spellStart"/>
-      <w:r>
-        <w:t>between</w:t>
-      </w:r>
-      <w:proofErr w:type="spellEnd"/>
-      <w:r>
-        <w:t xml:space="preserve"> </w:t>
-      </w:r>
-      <w:proofErr w:type="spellStart"/>
-      <w:r>
-        <w:t>estimated</w:t>
-      </w:r>
-      <w:proofErr w:type="spellEnd"/>
-      <w:r>
-        <w:t xml:space="preserve"> and actual </w:t>
-      </w:r>
-      <w:proofErr w:type="spellStart"/>
-      <w:r>
-        <w:t>costs</w:t>
-      </w:r>
-      <w:proofErr w:type="spellEnd"/>
-      <w:r>
-        <w:t xml:space="preserve"> </w:t>
-      </w:r>
-      <w:proofErr w:type="spellStart"/>
-      <w:r>
-        <w:t>could</w:t>
-      </w:r>
-      <w:proofErr w:type="spellEnd"/>
-      <w:r>
-        <w:t xml:space="preserve"> </w:t>
-      </w:r>
-      <w:proofErr w:type="spellStart"/>
-      <w:r>
-        <w:t>not</w:t>
-      </w:r>
-      <w:proofErr w:type="spellEnd"/>
-      <w:r>
-        <w:t xml:space="preserve"> be </w:t>
-      </w:r>
-      <w:proofErr w:type="spellStart"/>
-      <w:r>
-        <w:t>made</w:t>
-      </w:r>
-      <w:proofErr w:type="spellEnd"/>
-      <w:r>
-        <w:t xml:space="preserve">. </w:t>
-      </w:r>
-      <w:proofErr w:type="spellStart"/>
-      <w:r>
-        <w:t>However</w:t>
-      </w:r>
-      <w:proofErr w:type="spellEnd"/>
-      <w:r>
-        <w:t xml:space="preserve">, </w:t>
-      </w:r>
-      <w:proofErr w:type="spellStart"/>
-      <w:r>
-        <w:t>the</w:t>
-      </w:r>
-      <w:proofErr w:type="spellEnd"/>
-      <w:r>
-        <w:t xml:space="preserve"> actual time </w:t>
-      </w:r>
-      <w:proofErr w:type="spellStart"/>
-      <w:r>
-        <w:t>spent</w:t>
-      </w:r>
-      <w:proofErr w:type="spellEnd"/>
-      <w:r>
-        <w:t xml:space="preserve"> has </w:t>
-      </w:r>
-      <w:proofErr w:type="spellStart"/>
-      <w:r>
-        <w:t>been</w:t>
-      </w:r>
-      <w:proofErr w:type="spellEnd"/>
-      <w:r>
-        <w:t xml:space="preserve"> </w:t>
-      </w:r>
-      <w:proofErr w:type="spellStart"/>
-      <w:r>
-        <w:t>documented</w:t>
-      </w:r>
-      <w:proofErr w:type="spellEnd"/>
-      <w:r>
-        <w:t xml:space="preserve"> </w:t>
-      </w:r>
-      <w:proofErr w:type="spellStart"/>
-      <w:r>
-        <w:t>to</w:t>
-      </w:r>
-      <w:proofErr w:type="spellEnd"/>
-      <w:r>
-        <w:t xml:space="preserve"> </w:t>
-      </w:r>
-      <w:proofErr w:type="spellStart"/>
-      <w:r>
-        <w:t>ensure</w:t>
-      </w:r>
-      <w:proofErr w:type="spellEnd"/>
-      <w:r>
-        <w:t xml:space="preserve"> </w:t>
-      </w:r>
-      <w:proofErr w:type="spellStart"/>
-      <w:r>
-        <w:t>an</w:t>
-      </w:r>
-      <w:proofErr w:type="spellEnd"/>
-      <w:r>
-        <w:t xml:space="preserve"> </w:t>
-      </w:r>
-      <w:proofErr w:type="spellStart"/>
-      <w:r>
-        <w:t>accurate</w:t>
-      </w:r>
-      <w:proofErr w:type="spellEnd"/>
-      <w:r>
-        <w:t xml:space="preserve"> </w:t>
-      </w:r>
-      <w:proofErr w:type="spellStart"/>
-      <w:r>
-        <w:t>record</w:t>
-      </w:r>
-      <w:proofErr w:type="spellEnd"/>
-      <w:r>
-        <w:t xml:space="preserve"> </w:t>
-      </w:r>
-      <w:proofErr w:type="spellStart"/>
-      <w:r>
-        <w:t>of</w:t>
-      </w:r>
-      <w:proofErr w:type="spellEnd"/>
-      <w:r>
-        <w:t xml:space="preserve"> </w:t>
-      </w:r>
-      <w:proofErr w:type="spellStart"/>
-      <w:r>
-        <w:t>project</w:t>
-      </w:r>
-      <w:proofErr w:type="spellEnd"/>
-      <w:r>
-        <w:t xml:space="preserve"> </w:t>
-      </w:r>
-      <w:proofErr w:type="spellStart"/>
-      <w:r>
-        <w:t>effort</w:t>
-      </w:r>
-      <w:proofErr w:type="spellEnd"/>
-      <w:r>
-        <w:t xml:space="preserve"> and </w:t>
-      </w:r>
-      <w:proofErr w:type="spellStart"/>
-      <w:r>
-        <w:t>costs</w:t>
-      </w:r>
-      <w:proofErr w:type="spellEnd"/>
-      <w:r>
-        <w:t xml:space="preserve">. </w:t>
-      </w:r>
-      <w:proofErr w:type="spellStart"/>
-      <w:r>
-        <w:t>Moving</w:t>
-      </w:r>
-      <w:proofErr w:type="spellEnd"/>
-      <w:r>
-        <w:t xml:space="preserve"> forward, a more </w:t>
-      </w:r>
-      <w:proofErr w:type="spellStart"/>
-      <w:r>
-        <w:t>structured</w:t>
-      </w:r>
-      <w:proofErr w:type="spellEnd"/>
-      <w:r>
-        <w:t xml:space="preserve"> </w:t>
-      </w:r>
-      <w:proofErr w:type="spellStart"/>
-      <w:r>
-        <w:t>planning</w:t>
-      </w:r>
-      <w:proofErr w:type="spellEnd"/>
-      <w:r>
-        <w:t xml:space="preserve"> </w:t>
-      </w:r>
-      <w:proofErr w:type="spellStart"/>
-      <w:r>
-        <w:t>approach</w:t>
-      </w:r>
-      <w:proofErr w:type="spellEnd"/>
-      <w:r>
-        <w:t xml:space="preserve"> </w:t>
-      </w:r>
-      <w:proofErr w:type="spellStart"/>
-      <w:r>
-        <w:t>will</w:t>
-      </w:r>
-      <w:proofErr w:type="spellEnd"/>
-      <w:r>
-        <w:t xml:space="preserve"> be </w:t>
-      </w:r>
-      <w:proofErr w:type="spellStart"/>
-      <w:r>
-        <w:t>adopted</w:t>
-      </w:r>
-      <w:proofErr w:type="spellEnd"/>
-      <w:r>
-        <w:t xml:space="preserve"> </w:t>
-      </w:r>
-      <w:proofErr w:type="spellStart"/>
-      <w:r>
-        <w:t>to</w:t>
-      </w:r>
-      <w:proofErr w:type="spellEnd"/>
-      <w:r>
-        <w:t xml:space="preserve"> </w:t>
-      </w:r>
-      <w:proofErr w:type="spellStart"/>
-      <w:r>
-        <w:t>enable</w:t>
-      </w:r>
-      <w:proofErr w:type="spellEnd"/>
-      <w:r>
-        <w:t xml:space="preserve"> </w:t>
-      </w:r>
-      <w:proofErr w:type="spellStart"/>
-      <w:r>
-        <w:t>better</w:t>
-      </w:r>
-      <w:proofErr w:type="spellEnd"/>
-      <w:r>
-        <w:t xml:space="preserve"> </w:t>
-      </w:r>
-      <w:proofErr w:type="spellStart"/>
-      <w:r>
-        <w:t>cost</w:t>
-      </w:r>
-      <w:proofErr w:type="spellEnd"/>
-      <w:r>
-        <w:t xml:space="preserve"> </w:t>
-      </w:r>
-      <w:proofErr w:type="spellStart"/>
-      <w:r>
-        <w:t>estimations</w:t>
-      </w:r>
-      <w:proofErr w:type="spellEnd"/>
-      <w:r>
-        <w:t xml:space="preserve"> and tracking.</w:t>
+      <w:r>
+        <w:t>Since no prior planning data was available, direct comparisons between estimated and actual costs could not be made. However, the actual time spent has been documented to ensure an accurate record of project effort and costs. Moving forward, a more structured planning approach will be adopted to enable better cost estimations and tracking.</w:t>
       </w:r>
     </w:p>
     <w:p>
@@ -7270,365 +4594,8 @@
       <w:pPr>
         <w:jc w:val="both"/>
       </w:pPr>
-      <w:proofErr w:type="spellStart"/>
-      <w:r>
-        <w:t>This</w:t>
-      </w:r>
-      <w:proofErr w:type="spellEnd"/>
-      <w:r>
-        <w:t xml:space="preserve"> </w:t>
-      </w:r>
-      <w:proofErr w:type="spellStart"/>
-      <w:r>
-        <w:t>report</w:t>
-      </w:r>
-      <w:proofErr w:type="spellEnd"/>
-      <w:r>
-        <w:t xml:space="preserve"> </w:t>
-      </w:r>
-      <w:proofErr w:type="spellStart"/>
-      <w:r>
-        <w:t>documents</w:t>
-      </w:r>
-      <w:proofErr w:type="spellEnd"/>
-      <w:r>
-        <w:t xml:space="preserve"> </w:t>
-      </w:r>
-      <w:proofErr w:type="spellStart"/>
-      <w:r>
-        <w:t>the</w:t>
-      </w:r>
-      <w:proofErr w:type="spellEnd"/>
-      <w:r>
-        <w:t xml:space="preserve"> </w:t>
-      </w:r>
-      <w:proofErr w:type="spellStart"/>
-      <w:r>
-        <w:t>project's</w:t>
-      </w:r>
-      <w:proofErr w:type="spellEnd"/>
-      <w:r>
-        <w:t xml:space="preserve"> </w:t>
-      </w:r>
-      <w:proofErr w:type="spellStart"/>
-      <w:r>
-        <w:t>planning</w:t>
-      </w:r>
-      <w:proofErr w:type="spellEnd"/>
-      <w:r>
-        <w:t xml:space="preserve"> and </w:t>
-      </w:r>
-      <w:proofErr w:type="spellStart"/>
-      <w:r>
-        <w:t>progress</w:t>
-      </w:r>
-      <w:proofErr w:type="spellEnd"/>
-      <w:r>
-        <w:t xml:space="preserve">, </w:t>
-      </w:r>
-      <w:proofErr w:type="spellStart"/>
-      <w:r>
-        <w:t>ensuring</w:t>
-      </w:r>
-      <w:proofErr w:type="spellEnd"/>
-      <w:r>
-        <w:t xml:space="preserve"> </w:t>
-      </w:r>
-      <w:proofErr w:type="spellStart"/>
-      <w:r>
-        <w:t>that</w:t>
-      </w:r>
-      <w:proofErr w:type="spellEnd"/>
-      <w:r>
-        <w:t xml:space="preserve"> </w:t>
-      </w:r>
-      <w:proofErr w:type="spellStart"/>
-      <w:r>
-        <w:t>all</w:t>
-      </w:r>
-      <w:proofErr w:type="spellEnd"/>
-      <w:r>
-        <w:t xml:space="preserve"> </w:t>
-      </w:r>
-      <w:proofErr w:type="spellStart"/>
-      <w:r>
-        <w:t>essential</w:t>
-      </w:r>
-      <w:proofErr w:type="spellEnd"/>
-      <w:r>
-        <w:t xml:space="preserve"> </w:t>
-      </w:r>
-      <w:proofErr w:type="spellStart"/>
-      <w:r>
-        <w:t>elements</w:t>
-      </w:r>
-      <w:proofErr w:type="spellEnd"/>
-      <w:r>
-        <w:t xml:space="preserve"> are </w:t>
-      </w:r>
-      <w:proofErr w:type="spellStart"/>
-      <w:r>
-        <w:t>recorded</w:t>
-      </w:r>
-      <w:proofErr w:type="spellEnd"/>
-      <w:r>
-        <w:t xml:space="preserve">. </w:t>
-      </w:r>
-      <w:proofErr w:type="spellStart"/>
-      <w:r>
-        <w:t>While</w:t>
-      </w:r>
-      <w:proofErr w:type="spellEnd"/>
-      <w:r>
-        <w:t xml:space="preserve"> </w:t>
-      </w:r>
-      <w:proofErr w:type="spellStart"/>
-      <w:r>
-        <w:t>the</w:t>
-      </w:r>
-      <w:proofErr w:type="spellEnd"/>
-      <w:r>
-        <w:t xml:space="preserve"> </w:t>
-      </w:r>
-      <w:proofErr w:type="spellStart"/>
-      <w:r>
-        <w:t>deliverables</w:t>
-      </w:r>
-      <w:proofErr w:type="spellEnd"/>
-      <w:r>
-        <w:t xml:space="preserve"> </w:t>
-      </w:r>
-      <w:proofErr w:type="spellStart"/>
-      <w:r>
-        <w:t>were</w:t>
-      </w:r>
-      <w:proofErr w:type="spellEnd"/>
-      <w:r>
-        <w:t xml:space="preserve"> </w:t>
-      </w:r>
-      <w:proofErr w:type="spellStart"/>
-      <w:r>
-        <w:t>successfully</w:t>
-      </w:r>
-      <w:proofErr w:type="spellEnd"/>
-      <w:r>
-        <w:t xml:space="preserve"> </w:t>
-      </w:r>
-      <w:proofErr w:type="spellStart"/>
-      <w:r>
-        <w:t>completed</w:t>
-      </w:r>
-      <w:proofErr w:type="spellEnd"/>
-      <w:r>
-        <w:t xml:space="preserve">, </w:t>
-      </w:r>
-      <w:proofErr w:type="spellStart"/>
-      <w:r>
-        <w:t>the</w:t>
-      </w:r>
-      <w:proofErr w:type="spellEnd"/>
-      <w:r>
-        <w:t xml:space="preserve"> </w:t>
-      </w:r>
-      <w:proofErr w:type="spellStart"/>
-      <w:r>
-        <w:t>planning</w:t>
-      </w:r>
-      <w:proofErr w:type="spellEnd"/>
-      <w:r>
-        <w:t xml:space="preserve"> </w:t>
-      </w:r>
-      <w:proofErr w:type="spellStart"/>
-      <w:r>
-        <w:t>process</w:t>
-      </w:r>
-      <w:proofErr w:type="spellEnd"/>
-      <w:r>
-        <w:t xml:space="preserve"> </w:t>
-      </w:r>
-      <w:proofErr w:type="spellStart"/>
-      <w:r>
-        <w:t>lacked</w:t>
-      </w:r>
-      <w:proofErr w:type="spellEnd"/>
-      <w:r>
-        <w:t xml:space="preserve"> </w:t>
-      </w:r>
-      <w:proofErr w:type="spellStart"/>
-      <w:r>
-        <w:t>the</w:t>
-      </w:r>
-      <w:proofErr w:type="spellEnd"/>
-      <w:r>
-        <w:t xml:space="preserve"> </w:t>
-      </w:r>
-      <w:proofErr w:type="spellStart"/>
-      <w:r>
-        <w:t>desired</w:t>
-      </w:r>
-      <w:proofErr w:type="spellEnd"/>
-      <w:r>
-        <w:t xml:space="preserve"> </w:t>
-      </w:r>
-      <w:proofErr w:type="spellStart"/>
-      <w:r>
-        <w:t>level</w:t>
-      </w:r>
-      <w:proofErr w:type="spellEnd"/>
-      <w:r>
-        <w:t xml:space="preserve"> </w:t>
-      </w:r>
-      <w:proofErr w:type="spellStart"/>
-      <w:r>
-        <w:t>of</w:t>
-      </w:r>
-      <w:proofErr w:type="spellEnd"/>
-      <w:r>
-        <w:t xml:space="preserve"> </w:t>
-      </w:r>
-      <w:proofErr w:type="spellStart"/>
-      <w:r>
-        <w:t>structure</w:t>
-      </w:r>
-      <w:proofErr w:type="spellEnd"/>
-      <w:r>
-        <w:t xml:space="preserve">, </w:t>
-      </w:r>
-      <w:proofErr w:type="spellStart"/>
-      <w:r>
-        <w:t>resulting</w:t>
-      </w:r>
-      <w:proofErr w:type="spellEnd"/>
-      <w:r>
-        <w:t xml:space="preserve"> in a more retrospective </w:t>
-      </w:r>
-      <w:proofErr w:type="spellStart"/>
-      <w:r>
-        <w:t>approach</w:t>
-      </w:r>
-      <w:proofErr w:type="spellEnd"/>
-      <w:r>
-        <w:t xml:space="preserve"> </w:t>
-      </w:r>
-      <w:proofErr w:type="spellStart"/>
-      <w:r>
-        <w:t>to</w:t>
-      </w:r>
-      <w:proofErr w:type="spellEnd"/>
-      <w:r>
-        <w:t xml:space="preserve"> </w:t>
-      </w:r>
-      <w:proofErr w:type="spellStart"/>
-      <w:r>
-        <w:t>documentation</w:t>
-      </w:r>
-      <w:proofErr w:type="spellEnd"/>
-      <w:r>
-        <w:t xml:space="preserve">. </w:t>
-      </w:r>
-      <w:proofErr w:type="spellStart"/>
-      <w:r>
-        <w:t>Nevertheless</w:t>
-      </w:r>
-      <w:proofErr w:type="spellEnd"/>
-      <w:r>
-        <w:t xml:space="preserve">, </w:t>
-      </w:r>
-      <w:proofErr w:type="spellStart"/>
-      <w:r>
-        <w:t>all</w:t>
-      </w:r>
-      <w:proofErr w:type="spellEnd"/>
-      <w:r>
-        <w:t xml:space="preserve"> </w:t>
-      </w:r>
-      <w:proofErr w:type="spellStart"/>
-      <w:r>
-        <w:t>necessary</w:t>
-      </w:r>
-      <w:proofErr w:type="spellEnd"/>
-      <w:r>
-        <w:t xml:space="preserve"> </w:t>
-      </w:r>
-      <w:proofErr w:type="spellStart"/>
-      <w:r>
-        <w:t>details</w:t>
-      </w:r>
-      <w:proofErr w:type="spellEnd"/>
-      <w:r>
-        <w:t>—</w:t>
-      </w:r>
-      <w:proofErr w:type="spellStart"/>
-      <w:r>
-        <w:t>including</w:t>
-      </w:r>
-      <w:proofErr w:type="spellEnd"/>
-      <w:r>
-        <w:t xml:space="preserve"> </w:t>
-      </w:r>
-      <w:proofErr w:type="spellStart"/>
-      <w:r>
-        <w:t>task</w:t>
-      </w:r>
-      <w:proofErr w:type="spellEnd"/>
-      <w:r>
-        <w:t xml:space="preserve"> tracking, </w:t>
-      </w:r>
-      <w:proofErr w:type="spellStart"/>
-      <w:r>
-        <w:t>budget</w:t>
-      </w:r>
-      <w:proofErr w:type="spellEnd"/>
-      <w:r>
-        <w:t xml:space="preserve"> </w:t>
-      </w:r>
-      <w:proofErr w:type="spellStart"/>
-      <w:r>
-        <w:t>estimation</w:t>
-      </w:r>
-      <w:proofErr w:type="spellEnd"/>
-      <w:r>
-        <w:t xml:space="preserve">, and performance </w:t>
-      </w:r>
-      <w:proofErr w:type="spellStart"/>
-      <w:r>
-        <w:t>evaluation</w:t>
-      </w:r>
-      <w:proofErr w:type="spellEnd"/>
-      <w:r>
-        <w:t>—</w:t>
-      </w:r>
-      <w:proofErr w:type="spellStart"/>
-      <w:r>
-        <w:t>have</w:t>
-      </w:r>
-      <w:proofErr w:type="spellEnd"/>
-      <w:r>
-        <w:t xml:space="preserve"> </w:t>
-      </w:r>
-      <w:proofErr w:type="spellStart"/>
-      <w:r>
-        <w:t>been</w:t>
-      </w:r>
-      <w:proofErr w:type="spellEnd"/>
-      <w:r>
-        <w:t xml:space="preserve"> </w:t>
-      </w:r>
-      <w:proofErr w:type="spellStart"/>
-      <w:r>
-        <w:t>accurately</w:t>
-      </w:r>
-      <w:proofErr w:type="spellEnd"/>
-      <w:r>
-        <w:t xml:space="preserve"> </w:t>
-      </w:r>
-      <w:proofErr w:type="spellStart"/>
-      <w:r>
-        <w:t>compiled</w:t>
-      </w:r>
-      <w:proofErr w:type="spellEnd"/>
-      <w:r>
-        <w:t>.</w:t>
+      <w:r>
+        <w:t>This report documents the project's planning and progress, ensuring that all essential elements are recorded. While the deliverables were successfully completed, the planning process lacked the desired level of structure, resulting in a more retrospective approach to documentation. Nevertheless, all necessary details—including task tracking, budget estimation, and performance evaluation—have been accurately compiled.</w:t>
       </w:r>
     </w:p>
     <w:p>
@@ -7640,373 +4607,8 @@
       <w:pPr>
         <w:jc w:val="both"/>
       </w:pPr>
-      <w:proofErr w:type="spellStart"/>
-      <w:r>
-        <w:t>Through</w:t>
-      </w:r>
-      <w:proofErr w:type="spellEnd"/>
-      <w:r>
-        <w:t xml:space="preserve"> </w:t>
-      </w:r>
-      <w:proofErr w:type="spellStart"/>
-      <w:r>
-        <w:t>this</w:t>
-      </w:r>
-      <w:proofErr w:type="spellEnd"/>
-      <w:r>
-        <w:t xml:space="preserve"> </w:t>
-      </w:r>
-      <w:proofErr w:type="spellStart"/>
-      <w:r>
-        <w:t>experience</w:t>
-      </w:r>
-      <w:proofErr w:type="spellEnd"/>
-      <w:r>
-        <w:t xml:space="preserve">, I </w:t>
-      </w:r>
-      <w:proofErr w:type="spellStart"/>
-      <w:r>
-        <w:t>have</w:t>
-      </w:r>
-      <w:proofErr w:type="spellEnd"/>
-      <w:r>
-        <w:t xml:space="preserve"> </w:t>
-      </w:r>
-      <w:proofErr w:type="spellStart"/>
-      <w:r>
-        <w:t>recognized</w:t>
-      </w:r>
-      <w:proofErr w:type="spellEnd"/>
-      <w:r>
-        <w:t xml:space="preserve"> </w:t>
-      </w:r>
-      <w:proofErr w:type="spellStart"/>
-      <w:r>
-        <w:t>the</w:t>
-      </w:r>
-      <w:proofErr w:type="spellEnd"/>
-      <w:r>
-        <w:t xml:space="preserve"> </w:t>
-      </w:r>
-      <w:proofErr w:type="spellStart"/>
-      <w:r>
-        <w:t>value</w:t>
-      </w:r>
-      <w:proofErr w:type="spellEnd"/>
-      <w:r>
-        <w:t xml:space="preserve"> </w:t>
-      </w:r>
-      <w:proofErr w:type="spellStart"/>
-      <w:r>
-        <w:t>of</w:t>
-      </w:r>
-      <w:proofErr w:type="spellEnd"/>
-      <w:r>
-        <w:t xml:space="preserve"> </w:t>
-      </w:r>
-      <w:proofErr w:type="spellStart"/>
-      <w:r>
-        <w:t>structured</w:t>
-      </w:r>
-      <w:proofErr w:type="spellEnd"/>
-      <w:r>
-        <w:t xml:space="preserve"> </w:t>
-      </w:r>
-      <w:proofErr w:type="spellStart"/>
-      <w:r>
-        <w:t>planning</w:t>
-      </w:r>
-      <w:proofErr w:type="spellEnd"/>
-      <w:r>
-        <w:t xml:space="preserve">, </w:t>
-      </w:r>
-      <w:proofErr w:type="spellStart"/>
-      <w:r>
-        <w:t>continuous</w:t>
-      </w:r>
-      <w:proofErr w:type="spellEnd"/>
-      <w:r>
-        <w:t xml:space="preserve"> </w:t>
-      </w:r>
-      <w:proofErr w:type="spellStart"/>
-      <w:r>
-        <w:t>documentation</w:t>
-      </w:r>
-      <w:proofErr w:type="spellEnd"/>
-      <w:r>
-        <w:t xml:space="preserve">, and proactive </w:t>
-      </w:r>
-      <w:proofErr w:type="spellStart"/>
-      <w:r>
-        <w:t>task</w:t>
-      </w:r>
-      <w:proofErr w:type="spellEnd"/>
-      <w:r>
-        <w:t xml:space="preserve"> </w:t>
-      </w:r>
-      <w:proofErr w:type="spellStart"/>
-      <w:r>
-        <w:t>management</w:t>
-      </w:r>
-      <w:proofErr w:type="spellEnd"/>
-      <w:r>
-        <w:t xml:space="preserve">. </w:t>
-      </w:r>
-      <w:proofErr w:type="spellStart"/>
-      <w:r>
-        <w:t>Moving</w:t>
-      </w:r>
-      <w:proofErr w:type="spellEnd"/>
-      <w:r>
-        <w:t xml:space="preserve"> forward, I plan </w:t>
-      </w:r>
-      <w:proofErr w:type="spellStart"/>
-      <w:r>
-        <w:t>to</w:t>
-      </w:r>
-      <w:proofErr w:type="spellEnd"/>
-      <w:r>
-        <w:t xml:space="preserve"> </w:t>
-      </w:r>
-      <w:proofErr w:type="spellStart"/>
-      <w:r>
-        <w:t>enhance</w:t>
-      </w:r>
-      <w:proofErr w:type="spellEnd"/>
-      <w:r>
-        <w:t xml:space="preserve"> </w:t>
-      </w:r>
-      <w:proofErr w:type="spellStart"/>
-      <w:r>
-        <w:t>my</w:t>
-      </w:r>
-      <w:proofErr w:type="spellEnd"/>
-      <w:r>
-        <w:t xml:space="preserve"> </w:t>
-      </w:r>
-      <w:proofErr w:type="spellStart"/>
-      <w:r>
-        <w:t>workflow</w:t>
-      </w:r>
-      <w:proofErr w:type="spellEnd"/>
-      <w:r>
-        <w:t xml:space="preserve"> </w:t>
-      </w:r>
-      <w:proofErr w:type="spellStart"/>
-      <w:r>
-        <w:t>by</w:t>
-      </w:r>
-      <w:proofErr w:type="spellEnd"/>
-      <w:r>
-        <w:t xml:space="preserve"> </w:t>
-      </w:r>
-      <w:proofErr w:type="spellStart"/>
-      <w:r>
-        <w:t>leveraging</w:t>
-      </w:r>
-      <w:proofErr w:type="spellEnd"/>
-      <w:r>
-        <w:t xml:space="preserve"> </w:t>
-      </w:r>
-      <w:proofErr w:type="spellStart"/>
-      <w:r>
-        <w:t>project</w:t>
-      </w:r>
-      <w:proofErr w:type="spellEnd"/>
-      <w:r>
-        <w:t xml:space="preserve"> </w:t>
-      </w:r>
-      <w:proofErr w:type="spellStart"/>
-      <w:r>
-        <w:t>management</w:t>
-      </w:r>
-      <w:proofErr w:type="spellEnd"/>
-      <w:r>
-        <w:t xml:space="preserve"> </w:t>
-      </w:r>
-      <w:proofErr w:type="spellStart"/>
-      <w:r>
-        <w:t>tools</w:t>
-      </w:r>
-      <w:proofErr w:type="spellEnd"/>
-      <w:r>
-        <w:t xml:space="preserve"> more </w:t>
-      </w:r>
-      <w:proofErr w:type="spellStart"/>
-      <w:r>
-        <w:t>effectively</w:t>
-      </w:r>
-      <w:proofErr w:type="spellEnd"/>
-      <w:r>
-        <w:t xml:space="preserve"> and </w:t>
-      </w:r>
-      <w:proofErr w:type="spellStart"/>
-      <w:r>
-        <w:t>maintaining</w:t>
-      </w:r>
-      <w:proofErr w:type="spellEnd"/>
-      <w:r>
-        <w:t xml:space="preserve"> real-time </w:t>
-      </w:r>
-      <w:proofErr w:type="spellStart"/>
-      <w:r>
-        <w:t>updates</w:t>
-      </w:r>
-      <w:proofErr w:type="spellEnd"/>
-      <w:r>
-        <w:t xml:space="preserve"> </w:t>
-      </w:r>
-      <w:proofErr w:type="spellStart"/>
-      <w:r>
-        <w:t>to</w:t>
-      </w:r>
-      <w:proofErr w:type="spellEnd"/>
-      <w:r>
-        <w:t xml:space="preserve"> </w:t>
-      </w:r>
-      <w:proofErr w:type="spellStart"/>
-      <w:r>
-        <w:t>improve</w:t>
-      </w:r>
-      <w:proofErr w:type="spellEnd"/>
-      <w:r>
-        <w:t xml:space="preserve"> </w:t>
-      </w:r>
-      <w:proofErr w:type="spellStart"/>
-      <w:r>
-        <w:t>organization</w:t>
-      </w:r>
-      <w:proofErr w:type="spellEnd"/>
-      <w:r>
-        <w:t xml:space="preserve"> and </w:t>
-      </w:r>
-      <w:proofErr w:type="spellStart"/>
-      <w:r>
-        <w:t>efficiency</w:t>
-      </w:r>
-      <w:proofErr w:type="spellEnd"/>
-      <w:r>
-        <w:t xml:space="preserve">. </w:t>
-      </w:r>
-      <w:proofErr w:type="spellStart"/>
-      <w:r>
-        <w:t>These</w:t>
-      </w:r>
-      <w:proofErr w:type="spellEnd"/>
-      <w:r>
-        <w:t xml:space="preserve"> </w:t>
-      </w:r>
-      <w:proofErr w:type="spellStart"/>
-      <w:r>
-        <w:t>improvements</w:t>
-      </w:r>
-      <w:proofErr w:type="spellEnd"/>
-      <w:r>
-        <w:t xml:space="preserve"> </w:t>
-      </w:r>
-      <w:proofErr w:type="spellStart"/>
-      <w:r>
-        <w:t>will</w:t>
-      </w:r>
-      <w:proofErr w:type="spellEnd"/>
-      <w:r>
-        <w:t xml:space="preserve"> </w:t>
-      </w:r>
-      <w:proofErr w:type="spellStart"/>
-      <w:r>
-        <w:t>ensure</w:t>
-      </w:r>
-      <w:proofErr w:type="spellEnd"/>
-      <w:r>
-        <w:t xml:space="preserve"> </w:t>
-      </w:r>
-      <w:proofErr w:type="spellStart"/>
-      <w:r>
-        <w:t>greater</w:t>
-      </w:r>
-      <w:proofErr w:type="spellEnd"/>
-      <w:r>
-        <w:t xml:space="preserve"> </w:t>
-      </w:r>
-      <w:proofErr w:type="spellStart"/>
-      <w:r>
-        <w:t>alignment</w:t>
-      </w:r>
-      <w:proofErr w:type="spellEnd"/>
-      <w:r>
-        <w:t xml:space="preserve"> </w:t>
-      </w:r>
-      <w:proofErr w:type="spellStart"/>
-      <w:r>
-        <w:t>with</w:t>
-      </w:r>
-      <w:proofErr w:type="spellEnd"/>
-      <w:r>
-        <w:t xml:space="preserve"> </w:t>
-      </w:r>
-      <w:proofErr w:type="spellStart"/>
-      <w:r>
-        <w:t>best</w:t>
-      </w:r>
-      <w:proofErr w:type="spellEnd"/>
-      <w:r>
-        <w:t xml:space="preserve"> </w:t>
-      </w:r>
-      <w:proofErr w:type="spellStart"/>
-      <w:r>
-        <w:t>practices</w:t>
-      </w:r>
-      <w:proofErr w:type="spellEnd"/>
-      <w:r>
-        <w:t xml:space="preserve"> and </w:t>
-      </w:r>
-      <w:proofErr w:type="spellStart"/>
-      <w:r>
-        <w:t>contribute</w:t>
-      </w:r>
-      <w:proofErr w:type="spellEnd"/>
-      <w:r>
-        <w:t xml:space="preserve"> </w:t>
-      </w:r>
-      <w:proofErr w:type="spellStart"/>
-      <w:r>
-        <w:t>to</w:t>
-      </w:r>
-      <w:proofErr w:type="spellEnd"/>
-      <w:r>
-        <w:t xml:space="preserve"> more </w:t>
-      </w:r>
-      <w:proofErr w:type="spellStart"/>
-      <w:r>
-        <w:t>streamlined</w:t>
-      </w:r>
-      <w:proofErr w:type="spellEnd"/>
-      <w:r>
-        <w:t xml:space="preserve"> and </w:t>
-      </w:r>
-      <w:proofErr w:type="spellStart"/>
-      <w:r>
-        <w:t>accurate</w:t>
-      </w:r>
-      <w:proofErr w:type="spellEnd"/>
-      <w:r>
-        <w:t xml:space="preserve"> </w:t>
-      </w:r>
-      <w:proofErr w:type="spellStart"/>
-      <w:r>
-        <w:t>reporting</w:t>
-      </w:r>
-      <w:proofErr w:type="spellEnd"/>
-      <w:r>
-        <w:t xml:space="preserve"> in future </w:t>
-      </w:r>
-      <w:proofErr w:type="spellStart"/>
-      <w:r>
-        <w:t>projects</w:t>
-      </w:r>
-      <w:proofErr w:type="spellEnd"/>
-      <w:r>
-        <w:t>.</w:t>
+      <w:r>
+        <w:t>Through this experience, I have recognized the value of structured planning, continuous documentation, and proactive task management. Moving forward, I plan to enhance my workflow by leveraging project management tools more effectively and maintaining real-time updates to improve organization and efficiency. These improvements will ensure greater alignment with best practices and contribute to more streamlined and accurate reporting in future projects.</w:t>
       </w:r>
     </w:p>
     <w:p>
@@ -10360,6 +6962,7 @@
   <w:style w:type="character" w:default="1" w:styleId="Fuentedeprrafopredeter">
     <w:name w:val="Default Paragraph Font"/>
     <w:uiPriority w:val="1"/>
+    <w:semiHidden/>
     <w:unhideWhenUsed/>
   </w:style>
   <w:style w:type="table" w:default="1" w:styleId="Tablanormal">
@@ -11414,10 +8017,6 @@
 </file>
 
 <file path=customXml/item1.xml><?xml version="1.0" encoding="utf-8"?>
-<b:Sources xmlns:b="http://schemas.openxmlformats.org/officeDocument/2006/bibliography" xmlns="http://schemas.openxmlformats.org/officeDocument/2006/bibliography" SelectedStyle="\APASixthEditionOfficeOnline.xsl" StyleName="APA" Version="6"/>
-</file>
-
-<file path=customXml/item2.xml><?xml version="1.0" encoding="utf-8"?>
 <ct:contentTypeSchema xmlns:ct="http://schemas.microsoft.com/office/2006/metadata/contentType" xmlns:ma="http://schemas.microsoft.com/office/2006/metadata/properties/metaAttributes" ct:_="" ma:_="" ma:contentTypeName="Document" ma:contentTypeID="0x0101005B2744A0F3C5FC40848CBD71B4D9DAA2" ma:contentTypeVersion="11" ma:contentTypeDescription="Create a new document." ma:contentTypeScope="" ma:versionID="662a5b85ad6b90d67bb4c6e2cba28970">
   <xsd:schema xmlns:xsd="http://www.w3.org/2001/XMLSchema" xmlns:xs="http://www.w3.org/2001/XMLSchema" xmlns:p="http://schemas.microsoft.com/office/2006/metadata/properties" xmlns:ns2="591cd0f8-0474-4738-8401-d714496fe932" xmlns:ns3="65b21f57-044f-4604-801b-76c585a7405c" targetNamespace="http://schemas.microsoft.com/office/2006/metadata/properties" ma:root="true" ma:fieldsID="24c47946baefdf82d282471a30f57fcd" ns2:_="" ns3:_="">
     <xsd:import namespace="591cd0f8-0474-4738-8401-d714496fe932"/>
@@ -11612,16 +8211,11 @@
 </ct:contentTypeSchema>
 </file>
 
-<file path=customXml/item3.xml><?xml version="1.0" encoding="utf-8"?>
-<?mso-contentType ?>
-<FormTemplates xmlns="http://schemas.microsoft.com/sharepoint/v3/contenttype/forms">
-  <Display>DocumentLibraryForm</Display>
-  <Edit>DocumentLibraryForm</Edit>
-  <New>DocumentLibraryForm</New>
-</FormTemplates>
+<file path=customXml/item2.xml><?xml version="1.0" encoding="utf-8"?>
+<b:Sources xmlns:b="http://schemas.openxmlformats.org/officeDocument/2006/bibliography" xmlns="http://schemas.openxmlformats.org/officeDocument/2006/bibliography" SelectedStyle="\APASixthEditionOfficeOnline.xsl" StyleName="APA" Version="6"/>
 </file>
 
-<file path=customXml/item4.xml><?xml version="1.0" encoding="utf-8"?>
+<file path=customXml/item3.xml><?xml version="1.0" encoding="utf-8"?>
 <p:properties xmlns:p="http://schemas.microsoft.com/office/2006/metadata/properties" xmlns:xsi="http://www.w3.org/2001/XMLSchema-instance" xmlns:pc="http://schemas.microsoft.com/office/infopath/2007/PartnerControls">
   <documentManagement>
     <lcf76f155ced4ddcb4097134ff3c332f xmlns="591cd0f8-0474-4738-8401-d714496fe932">
@@ -11632,15 +8226,16 @@
 </p:properties>
 </file>
 
-<file path=customXml/itemProps1.xml><?xml version="1.0" encoding="utf-8"?>
-<ds:datastoreItem xmlns:ds="http://schemas.openxmlformats.org/officeDocument/2006/customXml" ds:itemID="{596B4F85-1FED-41CB-A2F1-895DED02E83E}">
-  <ds:schemaRefs>
-    <ds:schemaRef ds:uri="http://schemas.openxmlformats.org/officeDocument/2006/bibliography"/>
-  </ds:schemaRefs>
-</ds:datastoreItem>
+<file path=customXml/item4.xml><?xml version="1.0" encoding="utf-8"?>
+<?mso-contentType ?>
+<FormTemplates xmlns="http://schemas.microsoft.com/sharepoint/v3/contenttype/forms">
+  <Display>DocumentLibraryForm</Display>
+  <Edit>DocumentLibraryForm</Edit>
+  <New>DocumentLibraryForm</New>
+</FormTemplates>
 </file>
 
-<file path=customXml/itemProps2.xml><?xml version="1.0" encoding="utf-8"?>
+<file path=customXml/itemProps1.xml><?xml version="1.0" encoding="utf-8"?>
 <ds:datastoreItem xmlns:ds="http://schemas.openxmlformats.org/officeDocument/2006/customXml" ds:itemID="{264800F3-18FD-4E89-854A-47D151F0A251}">
   <ds:schemaRefs>
     <ds:schemaRef ds:uri="http://schemas.microsoft.com/office/2006/metadata/contentType"/>
@@ -11659,15 +8254,15 @@
 </ds:datastoreItem>
 </file>
 
-<file path=customXml/itemProps3.xml><?xml version="1.0" encoding="utf-8"?>
-<ds:datastoreItem xmlns:ds="http://schemas.openxmlformats.org/officeDocument/2006/customXml" ds:itemID="{065F5E07-5487-4F28-90FD-A0F9578686E4}">
+<file path=customXml/itemProps2.xml><?xml version="1.0" encoding="utf-8"?>
+<ds:datastoreItem xmlns:ds="http://schemas.openxmlformats.org/officeDocument/2006/customXml" ds:itemID="{596B4F85-1FED-41CB-A2F1-895DED02E83E}">
   <ds:schemaRefs>
-    <ds:schemaRef ds:uri="http://schemas.microsoft.com/sharepoint/v3/contenttype/forms"/>
+    <ds:schemaRef ds:uri="http://schemas.openxmlformats.org/officeDocument/2006/bibliography"/>
   </ds:schemaRefs>
 </ds:datastoreItem>
 </file>
 
-<file path=customXml/itemProps4.xml><?xml version="1.0" encoding="utf-8"?>
+<file path=customXml/itemProps3.xml><?xml version="1.0" encoding="utf-8"?>
 <ds:datastoreItem xmlns:ds="http://schemas.openxmlformats.org/officeDocument/2006/customXml" ds:itemID="{05AD0F2C-FF07-4655-B2F6-3CB46C47939A}">
   <ds:schemaRefs>
     <ds:schemaRef ds:uri="http://schemas.microsoft.com/office/2006/metadata/properties"/>
@@ -11676,4 +8271,12 @@
     <ds:schemaRef ds:uri="65b21f57-044f-4604-801b-76c585a7405c"/>
   </ds:schemaRefs>
 </ds:datastoreItem>
+</file>
+
+<file path=customXml/itemProps4.xml><?xml version="1.0" encoding="utf-8"?>
+<ds:datastoreItem xmlns:ds="http://schemas.openxmlformats.org/officeDocument/2006/customXml" ds:itemID="{065F5E07-5487-4F28-90FD-A0F9578686E4}">
+  <ds:schemaRefs>
+    <ds:schemaRef ds:uri="http://schemas.microsoft.com/sharepoint/v3/contenttype/forms"/>
+  </ds:schemaRefs>
+</ds:datastoreItem>
 </file>
</xml_diff>